<commit_message>
Se modificó Avance Primera  Iteración.docx
</commit_message>
<xml_diff>
--- a/repository/S.A.P.O/Proyecto/01_Alcance/Planificar iteraciones del proyecto/Avance Iteraciones/Avance Primera  Iteración.docx
+++ b/repository/S.A.P.O/Proyecto/01_Alcance/Planificar iteraciones del proyecto/Avance Iteraciones/Avance Primera  Iteración.docx
@@ -1406,7 +1406,7 @@
               <w:bottom w:val="single" w:sz="4" w:space="0" w:color="auto"/>
               <w:right w:val="single" w:sz="4" w:space="0" w:color="auto"/>
             </w:tcBorders>
-            <w:shd w:val="clear" w:color="auto" w:fill="auto"/>
+            <w:shd w:val="clear" w:color="auto" w:fill="FF0000"/>
             <w:noWrap/>
             <w:vAlign w:val="bottom"/>
           </w:tcPr>
@@ -1939,7 +1939,7 @@
               <w:bottom w:val="single" w:sz="4" w:space="0" w:color="auto"/>
               <w:right w:val="single" w:sz="4" w:space="0" w:color="auto"/>
             </w:tcBorders>
-            <w:shd w:val="clear" w:color="auto" w:fill="FF0000"/>
+            <w:shd w:val="clear" w:color="auto" w:fill="ED7D31" w:themeFill="accent2"/>
             <w:noWrap/>
             <w:vAlign w:val="bottom"/>
             <w:hideMark/>
@@ -4459,7 +4459,7 @@
               <w:bottom w:val="single" w:sz="4" w:space="0" w:color="auto"/>
               <w:right w:val="single" w:sz="4" w:space="0" w:color="auto"/>
             </w:tcBorders>
-            <w:shd w:val="clear" w:color="auto" w:fill="FF0000"/>
+            <w:shd w:val="clear" w:color="auto" w:fill="ED7D31" w:themeFill="accent2"/>
             <w:noWrap/>
             <w:vAlign w:val="center"/>
           </w:tcPr>
@@ -5353,7 +5353,7 @@
               <w:bottom w:val="single" w:sz="4" w:space="0" w:color="auto"/>
               <w:right w:val="single" w:sz="4" w:space="0" w:color="auto"/>
             </w:tcBorders>
-            <w:shd w:val="clear" w:color="auto" w:fill="FF0000"/>
+            <w:shd w:val="clear" w:color="auto" w:fill="ED7D31" w:themeFill="accent2"/>
             <w:noWrap/>
             <w:vAlign w:val="bottom"/>
           </w:tcPr>
@@ -6802,6 +6802,8 @@
                 <w:lang w:eastAsia="es-AR"/>
               </w:rPr>
             </w:pPr>
+            <w:bookmarkStart w:id="10" w:name="_GoBack"/>
+            <w:bookmarkEnd w:id="10"/>
           </w:p>
         </w:tc>
         <w:tc>
@@ -6896,17 +6898,7 @@
                 <w:color w:val="000000"/>
                 <w:lang w:eastAsia="es-AR"/>
               </w:rPr>
-              <w:t>In</w:t>
-            </w:r>
-            <w:bookmarkStart w:id="10" w:name="_GoBack"/>
-            <w:bookmarkEnd w:id="10"/>
-            <w:r>
-              <w:rPr>
-                <w:rFonts w:ascii="Calibri" w:eastAsia="Times New Roman" w:hAnsi="Calibri" w:cs="Times New Roman"/>
-                <w:color w:val="000000"/>
-                <w:lang w:eastAsia="es-AR"/>
-              </w:rPr>
-              <w:t>vestigar sobre el entorno de programación</w:t>
+              <w:t>Investigar sobre el entorno de programación</w:t>
             </w:r>
           </w:p>
         </w:tc>
@@ -7823,7 +7815,7 @@
 </file>
 
 <file path=customXml/itemProps1.xml><?xml version="1.0" encoding="utf-8"?>
-<ds:datastoreItem xmlns:ds="http://schemas.openxmlformats.org/officeDocument/2006/customXml" ds:itemID="{51C9E2D3-1ABD-44AE-BB68-231B4B1ECE3B}">
+<ds:datastoreItem xmlns:ds="http://schemas.openxmlformats.org/officeDocument/2006/customXml" ds:itemID="{32ADCDC0-E8F4-4331-8B09-FD755AA33A1A}">
   <ds:schemaRefs>
     <ds:schemaRef ds:uri="http://schemas.openxmlformats.org/officeDocument/2006/bibliography"/>
   </ds:schemaRefs>

</xml_diff>

<commit_message>
Modificacion de Modelos UML Iteracion_01.eap, Avance Primera  Iteración.docx, Caratula Plan de Proyecto.docx y se agregó Plan de Pruebas.docx
</commit_message>
<xml_diff>
--- a/repository/S.A.P.O/Proyecto/01_Alcance/Planificar iteraciones del proyecto/Avance Iteraciones/Avance Primera  Iteración.docx
+++ b/repository/S.A.P.O/Proyecto/01_Alcance/Planificar iteraciones del proyecto/Avance Iteraciones/Avance Primera  Iteración.docx
@@ -1,6 +1,6 @@
 
 <file path=word/document.xml><?xml version="1.0" encoding="utf-8"?>
-<w:document xmlns:ve="http://schemas.openxmlformats.org/markup-compatibility/2006" xmlns:o="urn:schemas-microsoft-com:office:office" xmlns:r="http://schemas.openxmlformats.org/officeDocument/2006/relationships" xmlns:m="http://schemas.openxmlformats.org/officeDocument/2006/math" xmlns:v="urn:schemas-microsoft-com:vml" xmlns:wp="http://schemas.openxmlformats.org/drawingml/2006/wordprocessingDrawing" xmlns:w10="urn:schemas-microsoft-com:office:word" xmlns:w="http://schemas.openxmlformats.org/wordprocessingml/2006/main" xmlns:wne="http://schemas.microsoft.com/office/word/2006/wordml">
+<w:document xmlns:wpc="http://schemas.microsoft.com/office/word/2010/wordprocessingCanvas" xmlns:mc="http://schemas.openxmlformats.org/markup-compatibility/2006" xmlns:o="urn:schemas-microsoft-com:office:office" xmlns:r="http://schemas.openxmlformats.org/officeDocument/2006/relationships" xmlns:m="http://schemas.openxmlformats.org/officeDocument/2006/math" xmlns:v="urn:schemas-microsoft-com:vml" xmlns:wp14="http://schemas.microsoft.com/office/word/2010/wordprocessingDrawing" xmlns:wp="http://schemas.openxmlformats.org/drawingml/2006/wordprocessingDrawing" xmlns:w10="urn:schemas-microsoft-com:office:word" xmlns:w="http://schemas.openxmlformats.org/wordprocessingml/2006/main" xmlns:w14="http://schemas.microsoft.com/office/word/2010/wordml" xmlns:w15="http://schemas.microsoft.com/office/word/2012/wordml" xmlns:wpg="http://schemas.microsoft.com/office/word/2010/wordprocessingGroup" xmlns:wpi="http://schemas.microsoft.com/office/word/2010/wordprocessingInk" xmlns:wne="http://schemas.microsoft.com/office/word/2006/wordml" xmlns:wps="http://schemas.microsoft.com/office/word/2010/wordprocessingShape" mc:Ignorable="w14 w15 wp14">
   <w:body>
     <w:sdt>
       <w:sdtPr>
@@ -67,6 +67,7 @@
                             <w:dataBinding w:prefixMappings="xmlns:ns0='http://schemas.microsoft.com/office/2006/coverPageProps' " w:xpath="/ns0:CoverPageProperties[1]/ns0:CompanyAddress[1]" w:storeItemID="{55AF091B-3C7A-41E3-B477-F2FDAA23CFDA}"/>
                             <w:text/>
                           </w:sdtPr>
+                          <w:sdtEndPr/>
                           <w:sdtContent>
                             <w:r>
                               <w:rPr>
@@ -102,6 +103,7 @@
                           <w:dataBinding w:prefixMappings="xmlns:ns0='http://purl.org/dc/elements/1.1/' xmlns:ns1='http://schemas.openxmlformats.org/package/2006/metadata/core-properties' " w:xpath="/ns1:coreProperties[1]/ns0:title[1]" w:storeItemID="{6C3C8BC8-F283-45AE-878A-BAB7291924A1}"/>
                           <w:text/>
                         </w:sdtPr>
+                        <w:sdtEndPr/>
                         <w:sdtContent>
                           <w:p>
                             <w:pPr>
@@ -987,7 +989,7 @@
           <w:left w:w="70" w:type="dxa"/>
           <w:right w:w="70" w:type="dxa"/>
         </w:tblCellMar>
-        <w:tblLook w:val="04A0"/>
+        <w:tblLook w:val="04A0" w:firstRow="1" w:lastRow="0" w:firstColumn="1" w:lastColumn="0" w:noHBand="0" w:noVBand="1"/>
       </w:tblPr>
       <w:tblGrid>
         <w:gridCol w:w="2020"/>
@@ -1286,7 +1288,7 @@
           <w:left w:w="70" w:type="dxa"/>
           <w:right w:w="70" w:type="dxa"/>
         </w:tblCellMar>
-        <w:tblLook w:val="04A0"/>
+        <w:tblLook w:val="04A0" w:firstRow="1" w:lastRow="0" w:firstColumn="1" w:lastColumn="0" w:noHBand="0" w:noVBand="1"/>
       </w:tblPr>
       <w:tblGrid>
         <w:gridCol w:w="2020"/>
@@ -1587,6 +1589,14 @@
               </w:rPr>
               <w:t>Registrar Asignación Paciente</w:t>
             </w:r>
+            <w:r>
+              <w:rPr>
+                <w:rFonts w:ascii="Calibri" w:eastAsia="Times New Roman" w:hAnsi="Calibri" w:cs="Times New Roman"/>
+                <w:color w:val="000000"/>
+                <w:lang w:eastAsia="es-AR"/>
+              </w:rPr>
+              <w:t xml:space="preserve"> – 2 iteración lleva modificación</w:t>
+            </w:r>
           </w:p>
         </w:tc>
         <w:tc>
@@ -1754,7 +1764,7 @@
               <w:bottom w:val="single" w:sz="4" w:space="0" w:color="auto"/>
               <w:right w:val="single" w:sz="4" w:space="0" w:color="auto"/>
             </w:tcBorders>
-            <w:shd w:val="clear" w:color="auto" w:fill="ED7D31" w:themeFill="accent2"/>
+            <w:shd w:val="clear" w:color="auto" w:fill="92D050"/>
             <w:noWrap/>
             <w:vAlign w:val="bottom"/>
             <w:hideMark/>
@@ -2811,7 +2821,7 @@
           <w:left w:w="70" w:type="dxa"/>
           <w:right w:w="70" w:type="dxa"/>
         </w:tblCellMar>
-        <w:tblLook w:val="04A0"/>
+        <w:tblLook w:val="04A0" w:firstRow="1" w:lastRow="0" w:firstColumn="1" w:lastColumn="0" w:noHBand="0" w:noVBand="1"/>
       </w:tblPr>
       <w:tblGrid>
         <w:gridCol w:w="2020"/>
@@ -3491,7 +3501,7 @@
           <w:left w:w="70" w:type="dxa"/>
           <w:right w:w="70" w:type="dxa"/>
         </w:tblCellMar>
-        <w:tblLook w:val="04A0"/>
+        <w:tblLook w:val="04A0" w:firstRow="1" w:lastRow="0" w:firstColumn="1" w:lastColumn="0" w:noHBand="0" w:noVBand="1"/>
       </w:tblPr>
       <w:tblGrid>
         <w:gridCol w:w="2020"/>
@@ -3661,13 +3671,14 @@
               <w:bottom w:val="single" w:sz="4" w:space="0" w:color="auto"/>
               <w:right w:val="single" w:sz="4" w:space="0" w:color="auto"/>
             </w:tcBorders>
-            <w:shd w:val="clear" w:color="auto" w:fill="FF0000"/>
+            <w:shd w:val="clear" w:color="auto" w:fill="92D050"/>
             <w:noWrap/>
             <w:vAlign w:val="bottom"/>
           </w:tcPr>
           <w:p>
             <w:pPr>
               <w:spacing w:after="0" w:line="240" w:lineRule="auto"/>
+              <w:jc w:val="center"/>
               <w:rPr>
                 <w:rFonts w:ascii="Calibri" w:eastAsia="Times New Roman" w:hAnsi="Calibri" w:cs="Times New Roman"/>
                 <w:color w:val="000000"/>
@@ -4170,7 +4181,7 @@
               <w:bottom w:val="single" w:sz="4" w:space="0" w:color="auto"/>
               <w:right w:val="single" w:sz="4" w:space="0" w:color="auto"/>
             </w:tcBorders>
-            <w:shd w:val="clear" w:color="auto" w:fill="FF0000"/>
+            <w:shd w:val="clear" w:color="auto" w:fill="ED7D31" w:themeFill="accent2"/>
             <w:noWrap/>
             <w:vAlign w:val="bottom"/>
           </w:tcPr>
@@ -4713,7 +4724,7 @@
           <w:left w:w="70" w:type="dxa"/>
           <w:right w:w="70" w:type="dxa"/>
         </w:tblCellMar>
-        <w:tblLook w:val="04A0"/>
+        <w:tblLook w:val="04A0" w:firstRow="1" w:lastRow="0" w:firstColumn="1" w:lastColumn="0" w:noHBand="0" w:noVBand="1"/>
       </w:tblPr>
       <w:tblGrid>
         <w:gridCol w:w="2020"/>
@@ -5450,7 +5461,7 @@
           <w:left w:w="70" w:type="dxa"/>
           <w:right w:w="70" w:type="dxa"/>
         </w:tblCellMar>
-        <w:tblLook w:val="04A0"/>
+        <w:tblLook w:val="04A0" w:firstRow="1" w:lastRow="0" w:firstColumn="1" w:lastColumn="0" w:noHBand="0" w:noVBand="1"/>
       </w:tblPr>
       <w:tblGrid>
         <w:gridCol w:w="2020"/>
@@ -5956,6 +5967,7 @@
                 <w:lang w:eastAsia="es-AR"/>
               </w:rPr>
             </w:pPr>
+            <w:bookmarkStart w:id="8" w:name="_GoBack" w:colFirst="1" w:colLast="1"/>
             <w:r>
               <w:rPr>
                 <w:rFonts w:ascii="Calibri" w:eastAsia="Times New Roman" w:hAnsi="Calibri" w:cs="Times New Roman"/>
@@ -5977,11 +5989,12 @@
             </w:tcBorders>
             <w:shd w:val="clear" w:color="auto" w:fill="FF0000"/>
             <w:noWrap/>
-            <w:vAlign w:val="bottom"/>
-          </w:tcPr>
-          <w:p>
-            <w:pPr>
-              <w:spacing w:after="0" w:line="240" w:lineRule="auto"/>
+            <w:vAlign w:val="center"/>
+          </w:tcPr>
+          <w:p>
+            <w:pPr>
+              <w:spacing w:after="0" w:line="240" w:lineRule="auto"/>
+              <w:jc w:val="center"/>
               <w:rPr>
                 <w:rFonts w:ascii="Calibri" w:eastAsia="Times New Roman" w:hAnsi="Calibri" w:cs="Times New Roman"/>
                 <w:color w:val="000000"/>
@@ -6020,411 +6033,16 @@
           </w:p>
         </w:tc>
       </w:tr>
+      <w:bookmarkEnd w:id="8"/>
     </w:tbl>
     <w:p/>
     <w:p>
       <w:pPr>
         <w:pStyle w:val="Ttulo2"/>
       </w:pPr>
-      <w:bookmarkStart w:id="8" w:name="_Toc362692835"/>
+      <w:bookmarkStart w:id="9" w:name="_Toc362692835"/>
       <w:r>
         <w:t>Distribución de Software</w:t>
-      </w:r>
-      <w:bookmarkEnd w:id="8"/>
-    </w:p>
-    <w:tbl>
-      <w:tblPr>
-        <w:tblW w:w="8931" w:type="dxa"/>
-        <w:tblInd w:w="-30" w:type="dxa"/>
-        <w:tblCellMar>
-          <w:left w:w="70" w:type="dxa"/>
-          <w:right w:w="70" w:type="dxa"/>
-        </w:tblCellMar>
-        <w:tblLook w:val="04A0"/>
-      </w:tblPr>
-      <w:tblGrid>
-        <w:gridCol w:w="2020"/>
-        <w:gridCol w:w="5493"/>
-        <w:gridCol w:w="1418"/>
-      </w:tblGrid>
-      <w:tr>
-        <w:trPr>
-          <w:trHeight w:val="300"/>
-        </w:trPr>
-        <w:tc>
-          <w:tcPr>
-            <w:tcW w:w="2020" w:type="dxa"/>
-            <w:tcBorders>
-              <w:top w:val="single" w:sz="4" w:space="0" w:color="auto"/>
-              <w:left w:val="single" w:sz="4" w:space="0" w:color="auto"/>
-              <w:bottom w:val="single" w:sz="4" w:space="0" w:color="auto"/>
-              <w:right w:val="single" w:sz="4" w:space="0" w:color="auto"/>
-            </w:tcBorders>
-            <w:shd w:val="clear" w:color="auto" w:fill="D0CECE" w:themeFill="background2" w:themeFillShade="E6"/>
-            <w:noWrap/>
-            <w:vAlign w:val="bottom"/>
-            <w:hideMark/>
-          </w:tcPr>
-          <w:p>
-            <w:pPr>
-              <w:spacing w:after="0" w:line="240" w:lineRule="auto"/>
-              <w:rPr>
-                <w:rFonts w:ascii="Calibri" w:eastAsia="Times New Roman" w:hAnsi="Calibri" w:cs="Times New Roman"/>
-                <w:color w:val="000000"/>
-                <w:lang w:eastAsia="es-AR"/>
-              </w:rPr>
-            </w:pPr>
-            <w:r>
-              <w:rPr>
-                <w:rFonts w:ascii="Calibri" w:eastAsia="Times New Roman" w:hAnsi="Calibri" w:cs="Times New Roman"/>
-                <w:color w:val="000000"/>
-                <w:lang w:eastAsia="es-AR"/>
-              </w:rPr>
-              <w:t>Tipo Documentación</w:t>
-            </w:r>
-          </w:p>
-        </w:tc>
-        <w:tc>
-          <w:tcPr>
-            <w:tcW w:w="5493" w:type="dxa"/>
-            <w:tcBorders>
-              <w:top w:val="single" w:sz="4" w:space="0" w:color="auto"/>
-              <w:left w:val="nil"/>
-              <w:bottom w:val="single" w:sz="4" w:space="0" w:color="auto"/>
-              <w:right w:val="single" w:sz="4" w:space="0" w:color="auto"/>
-            </w:tcBorders>
-            <w:shd w:val="clear" w:color="auto" w:fill="D0CECE" w:themeFill="background2" w:themeFillShade="E6"/>
-            <w:noWrap/>
-            <w:vAlign w:val="bottom"/>
-            <w:hideMark/>
-          </w:tcPr>
-          <w:p>
-            <w:pPr>
-              <w:spacing w:after="0" w:line="240" w:lineRule="auto"/>
-              <w:rPr>
-                <w:rFonts w:ascii="Calibri" w:eastAsia="Times New Roman" w:hAnsi="Calibri" w:cs="Times New Roman"/>
-                <w:color w:val="000000"/>
-                <w:lang w:eastAsia="es-AR"/>
-              </w:rPr>
-            </w:pPr>
-            <w:r>
-              <w:rPr>
-                <w:rFonts w:ascii="Calibri" w:eastAsia="Times New Roman" w:hAnsi="Calibri" w:cs="Times New Roman"/>
-                <w:color w:val="000000"/>
-                <w:lang w:eastAsia="es-AR"/>
-              </w:rPr>
-              <w:t>Observaciones</w:t>
-            </w:r>
-          </w:p>
-        </w:tc>
-        <w:tc>
-          <w:tcPr>
-            <w:tcW w:w="1418" w:type="dxa"/>
-            <w:tcBorders>
-              <w:top w:val="single" w:sz="4" w:space="0" w:color="auto"/>
-              <w:left w:val="nil"/>
-              <w:bottom w:val="single" w:sz="4" w:space="0" w:color="auto"/>
-              <w:right w:val="single" w:sz="4" w:space="0" w:color="auto"/>
-            </w:tcBorders>
-            <w:shd w:val="clear" w:color="auto" w:fill="D0CECE" w:themeFill="background2" w:themeFillShade="E6"/>
-          </w:tcPr>
-          <w:p>
-            <w:pPr>
-              <w:spacing w:after="0" w:line="240" w:lineRule="auto"/>
-              <w:rPr>
-                <w:rFonts w:ascii="Calibri" w:eastAsia="Times New Roman" w:hAnsi="Calibri" w:cs="Times New Roman"/>
-                <w:color w:val="000000"/>
-                <w:lang w:eastAsia="es-AR"/>
-              </w:rPr>
-            </w:pPr>
-            <w:r>
-              <w:rPr>
-                <w:rFonts w:ascii="Calibri" w:eastAsia="Times New Roman" w:hAnsi="Calibri" w:cs="Times New Roman"/>
-                <w:color w:val="000000"/>
-                <w:lang w:eastAsia="es-AR"/>
-              </w:rPr>
-              <w:t>Aplica</w:t>
-            </w:r>
-          </w:p>
-        </w:tc>
-      </w:tr>
-      <w:tr>
-        <w:trPr>
-          <w:trHeight w:val="300"/>
-        </w:trPr>
-        <w:tc>
-          <w:tcPr>
-            <w:tcW w:w="2020" w:type="dxa"/>
-            <w:tcBorders>
-              <w:left w:val="single" w:sz="4" w:space="0" w:color="auto"/>
-              <w:bottom w:val="single" w:sz="4" w:space="0" w:color="auto"/>
-              <w:right w:val="single" w:sz="4" w:space="0" w:color="auto"/>
-            </w:tcBorders>
-            <w:shd w:val="clear" w:color="auto" w:fill="auto"/>
-            <w:noWrap/>
-            <w:vAlign w:val="center"/>
-          </w:tcPr>
-          <w:p>
-            <w:pPr>
-              <w:spacing w:after="0" w:line="240" w:lineRule="auto"/>
-              <w:jc w:val="center"/>
-              <w:rPr>
-                <w:rFonts w:ascii="Calibri" w:eastAsia="Times New Roman" w:hAnsi="Calibri" w:cs="Times New Roman"/>
-                <w:color w:val="000000"/>
-                <w:lang w:eastAsia="es-AR"/>
-              </w:rPr>
-            </w:pPr>
-            <w:r>
-              <w:rPr>
-                <w:rFonts w:ascii="Calibri" w:eastAsia="Times New Roman" w:hAnsi="Calibri" w:cs="Times New Roman"/>
-                <w:color w:val="000000"/>
-                <w:lang w:eastAsia="es-AR"/>
-              </w:rPr>
-              <w:t>Plan de Distribución</w:t>
-            </w:r>
-          </w:p>
-        </w:tc>
-        <w:tc>
-          <w:tcPr>
-            <w:tcW w:w="5493" w:type="dxa"/>
-            <w:tcBorders>
-              <w:top w:val="single" w:sz="4" w:space="0" w:color="auto"/>
-              <w:left w:val="nil"/>
-              <w:bottom w:val="single" w:sz="4" w:space="0" w:color="auto"/>
-              <w:right w:val="single" w:sz="4" w:space="0" w:color="auto"/>
-            </w:tcBorders>
-            <w:shd w:val="clear" w:color="auto" w:fill="auto"/>
-            <w:noWrap/>
-            <w:vAlign w:val="bottom"/>
-          </w:tcPr>
-          <w:p>
-            <w:pPr>
-              <w:spacing w:after="0" w:line="240" w:lineRule="auto"/>
-              <w:rPr>
-                <w:rFonts w:ascii="Calibri" w:eastAsia="Times New Roman" w:hAnsi="Calibri" w:cs="Times New Roman"/>
-                <w:color w:val="000000"/>
-                <w:lang w:eastAsia="es-AR"/>
-              </w:rPr>
-            </w:pPr>
-          </w:p>
-        </w:tc>
-        <w:tc>
-          <w:tcPr>
-            <w:tcW w:w="1418" w:type="dxa"/>
-            <w:tcBorders>
-              <w:top w:val="single" w:sz="4" w:space="0" w:color="auto"/>
-              <w:left w:val="nil"/>
-              <w:bottom w:val="single" w:sz="4" w:space="0" w:color="auto"/>
-              <w:right w:val="single" w:sz="4" w:space="0" w:color="auto"/>
-            </w:tcBorders>
-          </w:tcPr>
-          <w:p>
-            <w:pPr>
-              <w:spacing w:after="0" w:line="240" w:lineRule="auto"/>
-              <w:rPr>
-                <w:rFonts w:ascii="Calibri" w:eastAsia="Times New Roman" w:hAnsi="Calibri" w:cs="Times New Roman"/>
-                <w:color w:val="000000"/>
-                <w:lang w:eastAsia="es-AR"/>
-              </w:rPr>
-            </w:pPr>
-            <w:r>
-              <w:rPr>
-                <w:rFonts w:ascii="Calibri" w:eastAsia="Times New Roman" w:hAnsi="Calibri" w:cs="Times New Roman"/>
-                <w:color w:val="000000"/>
-                <w:lang w:eastAsia="es-AR"/>
-              </w:rPr>
-              <w:t>No</w:t>
-            </w:r>
-          </w:p>
-        </w:tc>
-      </w:tr>
-      <w:tr>
-        <w:trPr>
-          <w:trHeight w:val="300"/>
-        </w:trPr>
-        <w:tc>
-          <w:tcPr>
-            <w:tcW w:w="2020" w:type="dxa"/>
-            <w:tcBorders>
-              <w:left w:val="single" w:sz="4" w:space="0" w:color="auto"/>
-              <w:bottom w:val="single" w:sz="4" w:space="0" w:color="auto"/>
-              <w:right w:val="single" w:sz="4" w:space="0" w:color="auto"/>
-            </w:tcBorders>
-            <w:shd w:val="clear" w:color="auto" w:fill="auto"/>
-            <w:noWrap/>
-            <w:vAlign w:val="center"/>
-          </w:tcPr>
-          <w:p>
-            <w:pPr>
-              <w:spacing w:after="0" w:line="240" w:lineRule="auto"/>
-              <w:jc w:val="center"/>
-              <w:rPr>
-                <w:rFonts w:ascii="Calibri" w:eastAsia="Times New Roman" w:hAnsi="Calibri" w:cs="Times New Roman"/>
-                <w:color w:val="000000"/>
-                <w:lang w:eastAsia="es-AR"/>
-              </w:rPr>
-            </w:pPr>
-            <w:r>
-              <w:rPr>
-                <w:rFonts w:ascii="Calibri" w:eastAsia="Times New Roman" w:hAnsi="Calibri" w:cs="Times New Roman"/>
-                <w:color w:val="000000"/>
-                <w:lang w:eastAsia="es-AR"/>
-              </w:rPr>
-              <w:t>Producir Unidad de Distribución</w:t>
-            </w:r>
-          </w:p>
-        </w:tc>
-        <w:tc>
-          <w:tcPr>
-            <w:tcW w:w="5493" w:type="dxa"/>
-            <w:tcBorders>
-              <w:top w:val="single" w:sz="4" w:space="0" w:color="auto"/>
-              <w:left w:val="nil"/>
-              <w:bottom w:val="single" w:sz="4" w:space="0" w:color="auto"/>
-              <w:right w:val="single" w:sz="4" w:space="0" w:color="auto"/>
-            </w:tcBorders>
-            <w:shd w:val="clear" w:color="auto" w:fill="auto"/>
-            <w:noWrap/>
-            <w:vAlign w:val="bottom"/>
-          </w:tcPr>
-          <w:p>
-            <w:pPr>
-              <w:spacing w:after="0" w:line="240" w:lineRule="auto"/>
-              <w:rPr>
-                <w:rFonts w:ascii="Calibri" w:eastAsia="Times New Roman" w:hAnsi="Calibri" w:cs="Times New Roman"/>
-                <w:color w:val="000000"/>
-                <w:lang w:eastAsia="es-AR"/>
-              </w:rPr>
-            </w:pPr>
-          </w:p>
-        </w:tc>
-        <w:tc>
-          <w:tcPr>
-            <w:tcW w:w="1418" w:type="dxa"/>
-            <w:tcBorders>
-              <w:top w:val="single" w:sz="4" w:space="0" w:color="auto"/>
-              <w:left w:val="nil"/>
-              <w:bottom w:val="single" w:sz="4" w:space="0" w:color="auto"/>
-              <w:right w:val="single" w:sz="4" w:space="0" w:color="auto"/>
-            </w:tcBorders>
-          </w:tcPr>
-          <w:p>
-            <w:pPr>
-              <w:spacing w:after="0" w:line="240" w:lineRule="auto"/>
-              <w:rPr>
-                <w:rFonts w:ascii="Calibri" w:eastAsia="Times New Roman" w:hAnsi="Calibri" w:cs="Times New Roman"/>
-                <w:color w:val="000000"/>
-                <w:lang w:eastAsia="es-AR"/>
-              </w:rPr>
-            </w:pPr>
-            <w:r>
-              <w:rPr>
-                <w:rFonts w:ascii="Calibri" w:eastAsia="Times New Roman" w:hAnsi="Calibri" w:cs="Times New Roman"/>
-                <w:color w:val="000000"/>
-                <w:lang w:eastAsia="es-AR"/>
-              </w:rPr>
-              <w:t>No</w:t>
-            </w:r>
-          </w:p>
-        </w:tc>
-      </w:tr>
-      <w:tr>
-        <w:trPr>
-          <w:trHeight w:val="300"/>
-        </w:trPr>
-        <w:tc>
-          <w:tcPr>
-            <w:tcW w:w="2020" w:type="dxa"/>
-            <w:tcBorders>
-              <w:left w:val="single" w:sz="4" w:space="0" w:color="auto"/>
-              <w:bottom w:val="single" w:sz="4" w:space="0" w:color="auto"/>
-              <w:right w:val="single" w:sz="4" w:space="0" w:color="auto"/>
-            </w:tcBorders>
-            <w:vAlign w:val="center"/>
-          </w:tcPr>
-          <w:p>
-            <w:pPr>
-              <w:spacing w:after="0" w:line="240" w:lineRule="auto"/>
-              <w:jc w:val="center"/>
-              <w:rPr>
-                <w:rFonts w:ascii="Calibri" w:eastAsia="Times New Roman" w:hAnsi="Calibri" w:cs="Times New Roman"/>
-                <w:color w:val="000000"/>
-                <w:lang w:eastAsia="es-AR"/>
-              </w:rPr>
-            </w:pPr>
-            <w:r>
-              <w:rPr>
-                <w:rFonts w:ascii="Calibri" w:eastAsia="Times New Roman" w:hAnsi="Calibri" w:cs="Times New Roman"/>
-                <w:color w:val="000000"/>
-                <w:lang w:eastAsia="es-AR"/>
-              </w:rPr>
-              <w:t>Plan de Capacitaciones</w:t>
-            </w:r>
-          </w:p>
-        </w:tc>
-        <w:tc>
-          <w:tcPr>
-            <w:tcW w:w="5493" w:type="dxa"/>
-            <w:tcBorders>
-              <w:top w:val="nil"/>
-              <w:left w:val="nil"/>
-              <w:bottom w:val="single" w:sz="4" w:space="0" w:color="auto"/>
-              <w:right w:val="single" w:sz="4" w:space="0" w:color="auto"/>
-            </w:tcBorders>
-            <w:shd w:val="clear" w:color="auto" w:fill="auto"/>
-            <w:noWrap/>
-            <w:vAlign w:val="bottom"/>
-          </w:tcPr>
-          <w:p>
-            <w:pPr>
-              <w:spacing w:after="0" w:line="240" w:lineRule="auto"/>
-              <w:rPr>
-                <w:rFonts w:ascii="Calibri" w:eastAsia="Times New Roman" w:hAnsi="Calibri" w:cs="Times New Roman"/>
-                <w:color w:val="000000"/>
-                <w:lang w:eastAsia="es-AR"/>
-              </w:rPr>
-            </w:pPr>
-          </w:p>
-        </w:tc>
-        <w:tc>
-          <w:tcPr>
-            <w:tcW w:w="1418" w:type="dxa"/>
-            <w:tcBorders>
-              <w:top w:val="nil"/>
-              <w:left w:val="nil"/>
-              <w:bottom w:val="single" w:sz="4" w:space="0" w:color="auto"/>
-              <w:right w:val="single" w:sz="4" w:space="0" w:color="auto"/>
-            </w:tcBorders>
-          </w:tcPr>
-          <w:p>
-            <w:pPr>
-              <w:spacing w:after="0" w:line="240" w:lineRule="auto"/>
-              <w:rPr>
-                <w:rFonts w:ascii="Calibri" w:eastAsia="Times New Roman" w:hAnsi="Calibri" w:cs="Times New Roman"/>
-                <w:color w:val="000000"/>
-                <w:lang w:eastAsia="es-AR"/>
-              </w:rPr>
-            </w:pPr>
-            <w:r>
-              <w:rPr>
-                <w:rFonts w:ascii="Calibri" w:eastAsia="Times New Roman" w:hAnsi="Calibri" w:cs="Times New Roman"/>
-                <w:color w:val="000000"/>
-                <w:lang w:eastAsia="es-AR"/>
-              </w:rPr>
-              <w:t>No</w:t>
-            </w:r>
-          </w:p>
-        </w:tc>
-      </w:tr>
-    </w:tbl>
-    <w:p/>
-    <w:p>
-      <w:pPr>
-        <w:pStyle w:val="Ttulo2"/>
-      </w:pPr>
-      <w:bookmarkStart w:id="9" w:name="_Toc362692836"/>
-      <w:r>
-        <w:t>Nivel de Esfuerzo</w:t>
       </w:r>
       <w:bookmarkEnd w:id="9"/>
     </w:p>
@@ -6436,7 +6054,7 @@
           <w:left w:w="70" w:type="dxa"/>
           <w:right w:w="70" w:type="dxa"/>
         </w:tblCellMar>
-        <w:tblLook w:val="04A0"/>
+        <w:tblLook w:val="04A0" w:firstRow="1" w:lastRow="0" w:firstColumn="1" w:lastColumn="0" w:noHBand="0" w:noVBand="1"/>
       </w:tblPr>
       <w:tblGrid>
         <w:gridCol w:w="2020"/>
@@ -6576,6 +6194,402 @@
                 <w:color w:val="000000"/>
                 <w:lang w:eastAsia="es-AR"/>
               </w:rPr>
+              <w:t>Plan de Distribución</w:t>
+            </w:r>
+          </w:p>
+        </w:tc>
+        <w:tc>
+          <w:tcPr>
+            <w:tcW w:w="5493" w:type="dxa"/>
+            <w:tcBorders>
+              <w:top w:val="single" w:sz="4" w:space="0" w:color="auto"/>
+              <w:left w:val="nil"/>
+              <w:bottom w:val="single" w:sz="4" w:space="0" w:color="auto"/>
+              <w:right w:val="single" w:sz="4" w:space="0" w:color="auto"/>
+            </w:tcBorders>
+            <w:shd w:val="clear" w:color="auto" w:fill="auto"/>
+            <w:noWrap/>
+            <w:vAlign w:val="bottom"/>
+          </w:tcPr>
+          <w:p>
+            <w:pPr>
+              <w:spacing w:after="0" w:line="240" w:lineRule="auto"/>
+              <w:rPr>
+                <w:rFonts w:ascii="Calibri" w:eastAsia="Times New Roman" w:hAnsi="Calibri" w:cs="Times New Roman"/>
+                <w:color w:val="000000"/>
+                <w:lang w:eastAsia="es-AR"/>
+              </w:rPr>
+            </w:pPr>
+          </w:p>
+        </w:tc>
+        <w:tc>
+          <w:tcPr>
+            <w:tcW w:w="1418" w:type="dxa"/>
+            <w:tcBorders>
+              <w:top w:val="single" w:sz="4" w:space="0" w:color="auto"/>
+              <w:left w:val="nil"/>
+              <w:bottom w:val="single" w:sz="4" w:space="0" w:color="auto"/>
+              <w:right w:val="single" w:sz="4" w:space="0" w:color="auto"/>
+            </w:tcBorders>
+          </w:tcPr>
+          <w:p>
+            <w:pPr>
+              <w:spacing w:after="0" w:line="240" w:lineRule="auto"/>
+              <w:rPr>
+                <w:rFonts w:ascii="Calibri" w:eastAsia="Times New Roman" w:hAnsi="Calibri" w:cs="Times New Roman"/>
+                <w:color w:val="000000"/>
+                <w:lang w:eastAsia="es-AR"/>
+              </w:rPr>
+            </w:pPr>
+            <w:r>
+              <w:rPr>
+                <w:rFonts w:ascii="Calibri" w:eastAsia="Times New Roman" w:hAnsi="Calibri" w:cs="Times New Roman"/>
+                <w:color w:val="000000"/>
+                <w:lang w:eastAsia="es-AR"/>
+              </w:rPr>
+              <w:t>No</w:t>
+            </w:r>
+          </w:p>
+        </w:tc>
+      </w:tr>
+      <w:tr>
+        <w:trPr>
+          <w:trHeight w:val="300"/>
+        </w:trPr>
+        <w:tc>
+          <w:tcPr>
+            <w:tcW w:w="2020" w:type="dxa"/>
+            <w:tcBorders>
+              <w:left w:val="single" w:sz="4" w:space="0" w:color="auto"/>
+              <w:bottom w:val="single" w:sz="4" w:space="0" w:color="auto"/>
+              <w:right w:val="single" w:sz="4" w:space="0" w:color="auto"/>
+            </w:tcBorders>
+            <w:shd w:val="clear" w:color="auto" w:fill="auto"/>
+            <w:noWrap/>
+            <w:vAlign w:val="center"/>
+          </w:tcPr>
+          <w:p>
+            <w:pPr>
+              <w:spacing w:after="0" w:line="240" w:lineRule="auto"/>
+              <w:jc w:val="center"/>
+              <w:rPr>
+                <w:rFonts w:ascii="Calibri" w:eastAsia="Times New Roman" w:hAnsi="Calibri" w:cs="Times New Roman"/>
+                <w:color w:val="000000"/>
+                <w:lang w:eastAsia="es-AR"/>
+              </w:rPr>
+            </w:pPr>
+            <w:r>
+              <w:rPr>
+                <w:rFonts w:ascii="Calibri" w:eastAsia="Times New Roman" w:hAnsi="Calibri" w:cs="Times New Roman"/>
+                <w:color w:val="000000"/>
+                <w:lang w:eastAsia="es-AR"/>
+              </w:rPr>
+              <w:t>Producir Unidad de Distribución</w:t>
+            </w:r>
+          </w:p>
+        </w:tc>
+        <w:tc>
+          <w:tcPr>
+            <w:tcW w:w="5493" w:type="dxa"/>
+            <w:tcBorders>
+              <w:top w:val="single" w:sz="4" w:space="0" w:color="auto"/>
+              <w:left w:val="nil"/>
+              <w:bottom w:val="single" w:sz="4" w:space="0" w:color="auto"/>
+              <w:right w:val="single" w:sz="4" w:space="0" w:color="auto"/>
+            </w:tcBorders>
+            <w:shd w:val="clear" w:color="auto" w:fill="auto"/>
+            <w:noWrap/>
+            <w:vAlign w:val="bottom"/>
+          </w:tcPr>
+          <w:p>
+            <w:pPr>
+              <w:spacing w:after="0" w:line="240" w:lineRule="auto"/>
+              <w:rPr>
+                <w:rFonts w:ascii="Calibri" w:eastAsia="Times New Roman" w:hAnsi="Calibri" w:cs="Times New Roman"/>
+                <w:color w:val="000000"/>
+                <w:lang w:eastAsia="es-AR"/>
+              </w:rPr>
+            </w:pPr>
+          </w:p>
+        </w:tc>
+        <w:tc>
+          <w:tcPr>
+            <w:tcW w:w="1418" w:type="dxa"/>
+            <w:tcBorders>
+              <w:top w:val="single" w:sz="4" w:space="0" w:color="auto"/>
+              <w:left w:val="nil"/>
+              <w:bottom w:val="single" w:sz="4" w:space="0" w:color="auto"/>
+              <w:right w:val="single" w:sz="4" w:space="0" w:color="auto"/>
+            </w:tcBorders>
+          </w:tcPr>
+          <w:p>
+            <w:pPr>
+              <w:spacing w:after="0" w:line="240" w:lineRule="auto"/>
+              <w:rPr>
+                <w:rFonts w:ascii="Calibri" w:eastAsia="Times New Roman" w:hAnsi="Calibri" w:cs="Times New Roman"/>
+                <w:color w:val="000000"/>
+                <w:lang w:eastAsia="es-AR"/>
+              </w:rPr>
+            </w:pPr>
+            <w:r>
+              <w:rPr>
+                <w:rFonts w:ascii="Calibri" w:eastAsia="Times New Roman" w:hAnsi="Calibri" w:cs="Times New Roman"/>
+                <w:color w:val="000000"/>
+                <w:lang w:eastAsia="es-AR"/>
+              </w:rPr>
+              <w:t>No</w:t>
+            </w:r>
+          </w:p>
+        </w:tc>
+      </w:tr>
+      <w:tr>
+        <w:trPr>
+          <w:trHeight w:val="300"/>
+        </w:trPr>
+        <w:tc>
+          <w:tcPr>
+            <w:tcW w:w="2020" w:type="dxa"/>
+            <w:tcBorders>
+              <w:left w:val="single" w:sz="4" w:space="0" w:color="auto"/>
+              <w:bottom w:val="single" w:sz="4" w:space="0" w:color="auto"/>
+              <w:right w:val="single" w:sz="4" w:space="0" w:color="auto"/>
+            </w:tcBorders>
+            <w:vAlign w:val="center"/>
+          </w:tcPr>
+          <w:p>
+            <w:pPr>
+              <w:spacing w:after="0" w:line="240" w:lineRule="auto"/>
+              <w:jc w:val="center"/>
+              <w:rPr>
+                <w:rFonts w:ascii="Calibri" w:eastAsia="Times New Roman" w:hAnsi="Calibri" w:cs="Times New Roman"/>
+                <w:color w:val="000000"/>
+                <w:lang w:eastAsia="es-AR"/>
+              </w:rPr>
+            </w:pPr>
+            <w:r>
+              <w:rPr>
+                <w:rFonts w:ascii="Calibri" w:eastAsia="Times New Roman" w:hAnsi="Calibri" w:cs="Times New Roman"/>
+                <w:color w:val="000000"/>
+                <w:lang w:eastAsia="es-AR"/>
+              </w:rPr>
+              <w:t>Plan de Capacitaciones</w:t>
+            </w:r>
+          </w:p>
+        </w:tc>
+        <w:tc>
+          <w:tcPr>
+            <w:tcW w:w="5493" w:type="dxa"/>
+            <w:tcBorders>
+              <w:top w:val="nil"/>
+              <w:left w:val="nil"/>
+              <w:bottom w:val="single" w:sz="4" w:space="0" w:color="auto"/>
+              <w:right w:val="single" w:sz="4" w:space="0" w:color="auto"/>
+            </w:tcBorders>
+            <w:shd w:val="clear" w:color="auto" w:fill="auto"/>
+            <w:noWrap/>
+            <w:vAlign w:val="bottom"/>
+          </w:tcPr>
+          <w:p>
+            <w:pPr>
+              <w:spacing w:after="0" w:line="240" w:lineRule="auto"/>
+              <w:rPr>
+                <w:rFonts w:ascii="Calibri" w:eastAsia="Times New Roman" w:hAnsi="Calibri" w:cs="Times New Roman"/>
+                <w:color w:val="000000"/>
+                <w:lang w:eastAsia="es-AR"/>
+              </w:rPr>
+            </w:pPr>
+          </w:p>
+        </w:tc>
+        <w:tc>
+          <w:tcPr>
+            <w:tcW w:w="1418" w:type="dxa"/>
+            <w:tcBorders>
+              <w:top w:val="nil"/>
+              <w:left w:val="nil"/>
+              <w:bottom w:val="single" w:sz="4" w:space="0" w:color="auto"/>
+              <w:right w:val="single" w:sz="4" w:space="0" w:color="auto"/>
+            </w:tcBorders>
+          </w:tcPr>
+          <w:p>
+            <w:pPr>
+              <w:spacing w:after="0" w:line="240" w:lineRule="auto"/>
+              <w:rPr>
+                <w:rFonts w:ascii="Calibri" w:eastAsia="Times New Roman" w:hAnsi="Calibri" w:cs="Times New Roman"/>
+                <w:color w:val="000000"/>
+                <w:lang w:eastAsia="es-AR"/>
+              </w:rPr>
+            </w:pPr>
+            <w:r>
+              <w:rPr>
+                <w:rFonts w:ascii="Calibri" w:eastAsia="Times New Roman" w:hAnsi="Calibri" w:cs="Times New Roman"/>
+                <w:color w:val="000000"/>
+                <w:lang w:eastAsia="es-AR"/>
+              </w:rPr>
+              <w:t>No</w:t>
+            </w:r>
+          </w:p>
+        </w:tc>
+      </w:tr>
+    </w:tbl>
+    <w:p/>
+    <w:p>
+      <w:pPr>
+        <w:pStyle w:val="Ttulo2"/>
+      </w:pPr>
+      <w:bookmarkStart w:id="10" w:name="_Toc362692836"/>
+      <w:r>
+        <w:t>Nivel de Esfuerzo</w:t>
+      </w:r>
+      <w:bookmarkEnd w:id="10"/>
+    </w:p>
+    <w:tbl>
+      <w:tblPr>
+        <w:tblW w:w="8931" w:type="dxa"/>
+        <w:tblInd w:w="-30" w:type="dxa"/>
+        <w:tblCellMar>
+          <w:left w:w="70" w:type="dxa"/>
+          <w:right w:w="70" w:type="dxa"/>
+        </w:tblCellMar>
+        <w:tblLook w:val="04A0" w:firstRow="1" w:lastRow="0" w:firstColumn="1" w:lastColumn="0" w:noHBand="0" w:noVBand="1"/>
+      </w:tblPr>
+      <w:tblGrid>
+        <w:gridCol w:w="2020"/>
+        <w:gridCol w:w="5493"/>
+        <w:gridCol w:w="1418"/>
+      </w:tblGrid>
+      <w:tr>
+        <w:trPr>
+          <w:trHeight w:val="300"/>
+        </w:trPr>
+        <w:tc>
+          <w:tcPr>
+            <w:tcW w:w="2020" w:type="dxa"/>
+            <w:tcBorders>
+              <w:top w:val="single" w:sz="4" w:space="0" w:color="auto"/>
+              <w:left w:val="single" w:sz="4" w:space="0" w:color="auto"/>
+              <w:bottom w:val="single" w:sz="4" w:space="0" w:color="auto"/>
+              <w:right w:val="single" w:sz="4" w:space="0" w:color="auto"/>
+            </w:tcBorders>
+            <w:shd w:val="clear" w:color="auto" w:fill="D0CECE" w:themeFill="background2" w:themeFillShade="E6"/>
+            <w:noWrap/>
+            <w:vAlign w:val="bottom"/>
+            <w:hideMark/>
+          </w:tcPr>
+          <w:p>
+            <w:pPr>
+              <w:spacing w:after="0" w:line="240" w:lineRule="auto"/>
+              <w:rPr>
+                <w:rFonts w:ascii="Calibri" w:eastAsia="Times New Roman" w:hAnsi="Calibri" w:cs="Times New Roman"/>
+                <w:color w:val="000000"/>
+                <w:lang w:eastAsia="es-AR"/>
+              </w:rPr>
+            </w:pPr>
+            <w:r>
+              <w:rPr>
+                <w:rFonts w:ascii="Calibri" w:eastAsia="Times New Roman" w:hAnsi="Calibri" w:cs="Times New Roman"/>
+                <w:color w:val="000000"/>
+                <w:lang w:eastAsia="es-AR"/>
+              </w:rPr>
+              <w:t>Tipo Documentación</w:t>
+            </w:r>
+          </w:p>
+        </w:tc>
+        <w:tc>
+          <w:tcPr>
+            <w:tcW w:w="5493" w:type="dxa"/>
+            <w:tcBorders>
+              <w:top w:val="single" w:sz="4" w:space="0" w:color="auto"/>
+              <w:left w:val="nil"/>
+              <w:bottom w:val="single" w:sz="4" w:space="0" w:color="auto"/>
+              <w:right w:val="single" w:sz="4" w:space="0" w:color="auto"/>
+            </w:tcBorders>
+            <w:shd w:val="clear" w:color="auto" w:fill="D0CECE" w:themeFill="background2" w:themeFillShade="E6"/>
+            <w:noWrap/>
+            <w:vAlign w:val="bottom"/>
+            <w:hideMark/>
+          </w:tcPr>
+          <w:p>
+            <w:pPr>
+              <w:spacing w:after="0" w:line="240" w:lineRule="auto"/>
+              <w:rPr>
+                <w:rFonts w:ascii="Calibri" w:eastAsia="Times New Roman" w:hAnsi="Calibri" w:cs="Times New Roman"/>
+                <w:color w:val="000000"/>
+                <w:lang w:eastAsia="es-AR"/>
+              </w:rPr>
+            </w:pPr>
+            <w:r>
+              <w:rPr>
+                <w:rFonts w:ascii="Calibri" w:eastAsia="Times New Roman" w:hAnsi="Calibri" w:cs="Times New Roman"/>
+                <w:color w:val="000000"/>
+                <w:lang w:eastAsia="es-AR"/>
+              </w:rPr>
+              <w:t>Observaciones</w:t>
+            </w:r>
+          </w:p>
+        </w:tc>
+        <w:tc>
+          <w:tcPr>
+            <w:tcW w:w="1418" w:type="dxa"/>
+            <w:tcBorders>
+              <w:top w:val="single" w:sz="4" w:space="0" w:color="auto"/>
+              <w:left w:val="nil"/>
+              <w:bottom w:val="single" w:sz="4" w:space="0" w:color="auto"/>
+              <w:right w:val="single" w:sz="4" w:space="0" w:color="auto"/>
+            </w:tcBorders>
+            <w:shd w:val="clear" w:color="auto" w:fill="D0CECE" w:themeFill="background2" w:themeFillShade="E6"/>
+          </w:tcPr>
+          <w:p>
+            <w:pPr>
+              <w:spacing w:after="0" w:line="240" w:lineRule="auto"/>
+              <w:rPr>
+                <w:rFonts w:ascii="Calibri" w:eastAsia="Times New Roman" w:hAnsi="Calibri" w:cs="Times New Roman"/>
+                <w:color w:val="000000"/>
+                <w:lang w:eastAsia="es-AR"/>
+              </w:rPr>
+            </w:pPr>
+            <w:r>
+              <w:rPr>
+                <w:rFonts w:ascii="Calibri" w:eastAsia="Times New Roman" w:hAnsi="Calibri" w:cs="Times New Roman"/>
+                <w:color w:val="000000"/>
+                <w:lang w:eastAsia="es-AR"/>
+              </w:rPr>
+              <w:t>Aplica</w:t>
+            </w:r>
+          </w:p>
+        </w:tc>
+      </w:tr>
+      <w:tr>
+        <w:trPr>
+          <w:trHeight w:val="300"/>
+        </w:trPr>
+        <w:tc>
+          <w:tcPr>
+            <w:tcW w:w="2020" w:type="dxa"/>
+            <w:tcBorders>
+              <w:left w:val="single" w:sz="4" w:space="0" w:color="auto"/>
+              <w:bottom w:val="single" w:sz="4" w:space="0" w:color="auto"/>
+              <w:right w:val="single" w:sz="4" w:space="0" w:color="auto"/>
+            </w:tcBorders>
+            <w:shd w:val="clear" w:color="auto" w:fill="auto"/>
+            <w:noWrap/>
+            <w:vAlign w:val="center"/>
+          </w:tcPr>
+          <w:p>
+            <w:pPr>
+              <w:spacing w:after="0" w:line="240" w:lineRule="auto"/>
+              <w:jc w:val="center"/>
+              <w:rPr>
+                <w:rFonts w:ascii="Calibri" w:eastAsia="Times New Roman" w:hAnsi="Calibri" w:cs="Times New Roman"/>
+                <w:color w:val="000000"/>
+                <w:lang w:eastAsia="es-AR"/>
+              </w:rPr>
+            </w:pPr>
+            <w:r>
+              <w:rPr>
+                <w:rFonts w:ascii="Calibri" w:eastAsia="Times New Roman" w:hAnsi="Calibri" w:cs="Times New Roman"/>
+                <w:color w:val="000000"/>
+                <w:lang w:eastAsia="es-AR"/>
+              </w:rPr>
               <w:t xml:space="preserve">Preparar </w:t>
             </w:r>
             <w:r>
@@ -6618,8 +6632,6 @@
                 <w:lang w:eastAsia="es-AR"/>
               </w:rPr>
             </w:pPr>
-            <w:bookmarkStart w:id="10" w:name="_GoBack"/>
-            <w:bookmarkEnd w:id="10"/>
           </w:p>
         </w:tc>
         <w:tc>
@@ -6763,7 +6775,7 @@
 </file>
 
 <file path=word/styles.xml><?xml version="1.0" encoding="utf-8"?>
-<w:styles xmlns:r="http://schemas.openxmlformats.org/officeDocument/2006/relationships" xmlns:w="http://schemas.openxmlformats.org/wordprocessingml/2006/main">
+<w:styles xmlns:mc="http://schemas.openxmlformats.org/markup-compatibility/2006" xmlns:r="http://schemas.openxmlformats.org/officeDocument/2006/relationships" xmlns:w="http://schemas.openxmlformats.org/wordprocessingml/2006/main" xmlns:w14="http://schemas.microsoft.com/office/word/2010/wordml" xmlns:w15="http://schemas.microsoft.com/office/word/2012/wordml" mc:Ignorable="w14 w15">
   <w:docDefaults>
     <w:rPrDefault>
       <w:rPr>
@@ -6779,144 +6791,378 @@
       </w:pPr>
     </w:pPrDefault>
   </w:docDefaults>
-  <w:latentStyles w:defLockedState="0" w:defUIPriority="99" w:defSemiHidden="1" w:defUnhideWhenUsed="1" w:defQFormat="0" w:count="267">
-    <w:lsdException w:name="Normal" w:semiHidden="0" w:uiPriority="0" w:unhideWhenUsed="0" w:qFormat="1"/>
-    <w:lsdException w:name="heading 1" w:semiHidden="0" w:uiPriority="9" w:unhideWhenUsed="0" w:qFormat="1"/>
-    <w:lsdException w:name="heading 2" w:uiPriority="9" w:qFormat="1"/>
-    <w:lsdException w:name="heading 3" w:uiPriority="9" w:qFormat="1"/>
-    <w:lsdException w:name="heading 4" w:uiPriority="9" w:qFormat="1"/>
-    <w:lsdException w:name="heading 5" w:uiPriority="9" w:qFormat="1"/>
-    <w:lsdException w:name="heading 6" w:uiPriority="9" w:qFormat="1"/>
-    <w:lsdException w:name="heading 7" w:uiPriority="9" w:qFormat="1"/>
-    <w:lsdException w:name="heading 8" w:uiPriority="9" w:qFormat="1"/>
-    <w:lsdException w:name="heading 9" w:uiPriority="9" w:qFormat="1"/>
-    <w:lsdException w:name="toc 1" w:uiPriority="39"/>
-    <w:lsdException w:name="toc 2" w:uiPriority="39"/>
-    <w:lsdException w:name="toc 3" w:uiPriority="39"/>
-    <w:lsdException w:name="toc 4" w:uiPriority="39"/>
-    <w:lsdException w:name="toc 5" w:uiPriority="39"/>
-    <w:lsdException w:name="toc 6" w:uiPriority="39"/>
-    <w:lsdException w:name="toc 7" w:uiPriority="39"/>
-    <w:lsdException w:name="toc 8" w:uiPriority="39"/>
-    <w:lsdException w:name="toc 9" w:uiPriority="39"/>
-    <w:lsdException w:name="caption" w:uiPriority="35" w:qFormat="1"/>
-    <w:lsdException w:name="Title" w:semiHidden="0" w:uiPriority="10" w:unhideWhenUsed="0" w:qFormat="1"/>
-    <w:lsdException w:name="Default Paragraph Font" w:uiPriority="1"/>
-    <w:lsdException w:name="Subtitle" w:semiHidden="0" w:uiPriority="11" w:unhideWhenUsed="0" w:qFormat="1"/>
-    <w:lsdException w:name="Strong" w:semiHidden="0" w:uiPriority="22" w:unhideWhenUsed="0" w:qFormat="1"/>
-    <w:lsdException w:name="Emphasis" w:semiHidden="0" w:uiPriority="20" w:unhideWhenUsed="0" w:qFormat="1"/>
-    <w:lsdException w:name="Table Grid" w:semiHidden="0" w:uiPriority="39" w:unhideWhenUsed="0"/>
-    <w:lsdException w:name="Placeholder Text" w:unhideWhenUsed="0"/>
-    <w:lsdException w:name="No Spacing" w:semiHidden="0" w:uiPriority="1" w:unhideWhenUsed="0" w:qFormat="1"/>
-    <w:lsdException w:name="Light Shading" w:semiHidden="0" w:uiPriority="60" w:unhideWhenUsed="0"/>
-    <w:lsdException w:name="Light List" w:semiHidden="0" w:uiPriority="61" w:unhideWhenUsed="0"/>
-    <w:lsdException w:name="Light Grid" w:semiHidden="0" w:uiPriority="62" w:unhideWhenUsed="0"/>
-    <w:lsdException w:name="Medium Shading 1" w:semiHidden="0" w:uiPriority="63" w:unhideWhenUsed="0"/>
-    <w:lsdException w:name="Medium Shading 2" w:semiHidden="0" w:uiPriority="64" w:unhideWhenUsed="0"/>
-    <w:lsdException w:name="Medium List 1" w:semiHidden="0" w:uiPriority="65" w:unhideWhenUsed="0"/>
-    <w:lsdException w:name="Medium List 2" w:semiHidden="0" w:uiPriority="66" w:unhideWhenUsed="0"/>
-    <w:lsdException w:name="Medium Grid 1" w:semiHidden="0" w:uiPriority="67" w:unhideWhenUsed="0"/>
-    <w:lsdException w:name="Medium Grid 2" w:semiHidden="0" w:uiPriority="68" w:unhideWhenUsed="0"/>
-    <w:lsdException w:name="Medium Grid 3" w:semiHidden="0" w:uiPriority="69" w:unhideWhenUsed="0"/>
-    <w:lsdException w:name="Dark List" w:semiHidden="0" w:uiPriority="70" w:unhideWhenUsed="0"/>
-    <w:lsdException w:name="Colorful Shading" w:semiHidden="0" w:uiPriority="71" w:unhideWhenUsed="0"/>
-    <w:lsdException w:name="Colorful List" w:semiHidden="0" w:uiPriority="72" w:unhideWhenUsed="0"/>
-    <w:lsdException w:name="Colorful Grid" w:semiHidden="0" w:uiPriority="73" w:unhideWhenUsed="0"/>
-    <w:lsdException w:name="Light Shading Accent 1" w:semiHidden="0" w:uiPriority="60" w:unhideWhenUsed="0"/>
-    <w:lsdException w:name="Light List Accent 1" w:semiHidden="0" w:uiPriority="61" w:unhideWhenUsed="0"/>
-    <w:lsdException w:name="Light Grid Accent 1" w:semiHidden="0" w:uiPriority="62" w:unhideWhenUsed="0"/>
-    <w:lsdException w:name="Medium Shading 1 Accent 1" w:semiHidden="0" w:uiPriority="63" w:unhideWhenUsed="0"/>
-    <w:lsdException w:name="Medium Shading 2 Accent 1" w:semiHidden="0" w:uiPriority="64" w:unhideWhenUsed="0"/>
-    <w:lsdException w:name="Medium List 1 Accent 1" w:semiHidden="0" w:uiPriority="65" w:unhideWhenUsed="0"/>
-    <w:lsdException w:name="Revision" w:unhideWhenUsed="0"/>
-    <w:lsdException w:name="List Paragraph" w:semiHidden="0" w:uiPriority="34" w:unhideWhenUsed="0" w:qFormat="1"/>
-    <w:lsdException w:name="Quote" w:semiHidden="0" w:uiPriority="29" w:unhideWhenUsed="0" w:qFormat="1"/>
-    <w:lsdException w:name="Intense Quote" w:semiHidden="0" w:uiPriority="30" w:unhideWhenUsed="0" w:qFormat="1"/>
-    <w:lsdException w:name="Medium List 2 Accent 1" w:semiHidden="0" w:uiPriority="66" w:unhideWhenUsed="0"/>
-    <w:lsdException w:name="Medium Grid 1 Accent 1" w:semiHidden="0" w:uiPriority="67" w:unhideWhenUsed="0"/>
-    <w:lsdException w:name="Medium Grid 2 Accent 1" w:semiHidden="0" w:uiPriority="68" w:unhideWhenUsed="0"/>
-    <w:lsdException w:name="Medium Grid 3 Accent 1" w:semiHidden="0" w:uiPriority="69" w:unhideWhenUsed="0"/>
-    <w:lsdException w:name="Dark List Accent 1" w:semiHidden="0" w:uiPriority="70" w:unhideWhenUsed="0"/>
-    <w:lsdException w:name="Colorful Shading Accent 1" w:semiHidden="0" w:uiPriority="71" w:unhideWhenUsed="0"/>
-    <w:lsdException w:name="Colorful List Accent 1" w:semiHidden="0" w:uiPriority="72" w:unhideWhenUsed="0"/>
-    <w:lsdException w:name="Colorful Grid Accent 1" w:semiHidden="0" w:uiPriority="73" w:unhideWhenUsed="0"/>
-    <w:lsdException w:name="Light Shading Accent 2" w:semiHidden="0" w:uiPriority="60" w:unhideWhenUsed="0"/>
-    <w:lsdException w:name="Light List Accent 2" w:semiHidden="0" w:uiPriority="61" w:unhideWhenUsed="0"/>
-    <w:lsdException w:name="Light Grid Accent 2" w:semiHidden="0" w:uiPriority="62" w:unhideWhenUsed="0"/>
-    <w:lsdException w:name="Medium Shading 1 Accent 2" w:semiHidden="0" w:uiPriority="63" w:unhideWhenUsed="0"/>
-    <w:lsdException w:name="Medium Shading 2 Accent 2" w:semiHidden="0" w:uiPriority="64" w:unhideWhenUsed="0"/>
-    <w:lsdException w:name="Medium List 1 Accent 2" w:semiHidden="0" w:uiPriority="65" w:unhideWhenUsed="0"/>
-    <w:lsdException w:name="Medium List 2 Accent 2" w:semiHidden="0" w:uiPriority="66" w:unhideWhenUsed="0"/>
-    <w:lsdException w:name="Medium Grid 1 Accent 2" w:semiHidden="0" w:uiPriority="67" w:unhideWhenUsed="0"/>
-    <w:lsdException w:name="Medium Grid 2 Accent 2" w:semiHidden="0" w:uiPriority="68" w:unhideWhenUsed="0"/>
-    <w:lsdException w:name="Medium Grid 3 Accent 2" w:semiHidden="0" w:uiPriority="69" w:unhideWhenUsed="0"/>
-    <w:lsdException w:name="Dark List Accent 2" w:semiHidden="0" w:uiPriority="70" w:unhideWhenUsed="0"/>
-    <w:lsdException w:name="Colorful Shading Accent 2" w:semiHidden="0" w:uiPriority="71" w:unhideWhenUsed="0"/>
-    <w:lsdException w:name="Colorful List Accent 2" w:semiHidden="0" w:uiPriority="72" w:unhideWhenUsed="0"/>
-    <w:lsdException w:name="Colorful Grid Accent 2" w:semiHidden="0" w:uiPriority="73" w:unhideWhenUsed="0"/>
-    <w:lsdException w:name="Light Shading Accent 3" w:semiHidden="0" w:uiPriority="60" w:unhideWhenUsed="0"/>
-    <w:lsdException w:name="Light List Accent 3" w:semiHidden="0" w:uiPriority="61" w:unhideWhenUsed="0"/>
-    <w:lsdException w:name="Light Grid Accent 3" w:semiHidden="0" w:uiPriority="62" w:unhideWhenUsed="0"/>
-    <w:lsdException w:name="Medium Shading 1 Accent 3" w:semiHidden="0" w:uiPriority="63" w:unhideWhenUsed="0"/>
-    <w:lsdException w:name="Medium Shading 2 Accent 3" w:semiHidden="0" w:uiPriority="64" w:unhideWhenUsed="0"/>
-    <w:lsdException w:name="Medium List 1 Accent 3" w:semiHidden="0" w:uiPriority="65" w:unhideWhenUsed="0"/>
-    <w:lsdException w:name="Medium List 2 Accent 3" w:semiHidden="0" w:uiPriority="66" w:unhideWhenUsed="0"/>
-    <w:lsdException w:name="Medium Grid 1 Accent 3" w:semiHidden="0" w:uiPriority="67" w:unhideWhenUsed="0"/>
-    <w:lsdException w:name="Medium Grid 2 Accent 3" w:semiHidden="0" w:uiPriority="68" w:unhideWhenUsed="0"/>
-    <w:lsdException w:name="Medium Grid 3 Accent 3" w:semiHidden="0" w:uiPriority="69" w:unhideWhenUsed="0"/>
-    <w:lsdException w:name="Dark List Accent 3" w:semiHidden="0" w:uiPriority="70" w:unhideWhenUsed="0"/>
-    <w:lsdException w:name="Colorful Shading Accent 3" w:semiHidden="0" w:uiPriority="71" w:unhideWhenUsed="0"/>
-    <w:lsdException w:name="Colorful List Accent 3" w:semiHidden="0" w:uiPriority="72" w:unhideWhenUsed="0"/>
-    <w:lsdException w:name="Colorful Grid Accent 3" w:semiHidden="0" w:uiPriority="73" w:unhideWhenUsed="0"/>
-    <w:lsdException w:name="Light Shading Accent 4" w:semiHidden="0" w:uiPriority="60" w:unhideWhenUsed="0"/>
-    <w:lsdException w:name="Light List Accent 4" w:semiHidden="0" w:uiPriority="61" w:unhideWhenUsed="0"/>
-    <w:lsdException w:name="Light Grid Accent 4" w:semiHidden="0" w:uiPriority="62" w:unhideWhenUsed="0"/>
-    <w:lsdException w:name="Medium Shading 1 Accent 4" w:semiHidden="0" w:uiPriority="63" w:unhideWhenUsed="0"/>
-    <w:lsdException w:name="Medium Shading 2 Accent 4" w:semiHidden="0" w:uiPriority="64" w:unhideWhenUsed="0"/>
-    <w:lsdException w:name="Medium List 1 Accent 4" w:semiHidden="0" w:uiPriority="65" w:unhideWhenUsed="0"/>
-    <w:lsdException w:name="Medium List 2 Accent 4" w:semiHidden="0" w:uiPriority="66" w:unhideWhenUsed="0"/>
-    <w:lsdException w:name="Medium Grid 1 Accent 4" w:semiHidden="0" w:uiPriority="67" w:unhideWhenUsed="0"/>
-    <w:lsdException w:name="Medium Grid 2 Accent 4" w:semiHidden="0" w:uiPriority="68" w:unhideWhenUsed="0"/>
-    <w:lsdException w:name="Medium Grid 3 Accent 4" w:semiHidden="0" w:uiPriority="69" w:unhideWhenUsed="0"/>
-    <w:lsdException w:name="Dark List Accent 4" w:semiHidden="0" w:uiPriority="70" w:unhideWhenUsed="0"/>
-    <w:lsdException w:name="Colorful Shading Accent 4" w:semiHidden="0" w:uiPriority="71" w:unhideWhenUsed="0"/>
-    <w:lsdException w:name="Colorful List Accent 4" w:semiHidden="0" w:uiPriority="72" w:unhideWhenUsed="0"/>
-    <w:lsdException w:name="Colorful Grid Accent 4" w:semiHidden="0" w:uiPriority="73" w:unhideWhenUsed="0"/>
-    <w:lsdException w:name="Light Shading Accent 5" w:semiHidden="0" w:uiPriority="60" w:unhideWhenUsed="0"/>
-    <w:lsdException w:name="Light List Accent 5" w:semiHidden="0" w:uiPriority="61" w:unhideWhenUsed="0"/>
-    <w:lsdException w:name="Light Grid Accent 5" w:semiHidden="0" w:uiPriority="62" w:unhideWhenUsed="0"/>
-    <w:lsdException w:name="Medium Shading 1 Accent 5" w:semiHidden="0" w:uiPriority="63" w:unhideWhenUsed="0"/>
-    <w:lsdException w:name="Medium Shading 2 Accent 5" w:semiHidden="0" w:uiPriority="64" w:unhideWhenUsed="0"/>
-    <w:lsdException w:name="Medium List 1 Accent 5" w:semiHidden="0" w:uiPriority="65" w:unhideWhenUsed="0"/>
-    <w:lsdException w:name="Medium List 2 Accent 5" w:semiHidden="0" w:uiPriority="66" w:unhideWhenUsed="0"/>
-    <w:lsdException w:name="Medium Grid 1 Accent 5" w:semiHidden="0" w:uiPriority="67" w:unhideWhenUsed="0"/>
-    <w:lsdException w:name="Medium Grid 2 Accent 5" w:semiHidden="0" w:uiPriority="68" w:unhideWhenUsed="0"/>
-    <w:lsdException w:name="Medium Grid 3 Accent 5" w:semiHidden="0" w:uiPriority="69" w:unhideWhenUsed="0"/>
-    <w:lsdException w:name="Dark List Accent 5" w:semiHidden="0" w:uiPriority="70" w:unhideWhenUsed="0"/>
-    <w:lsdException w:name="Colorful Shading Accent 5" w:semiHidden="0" w:uiPriority="71" w:unhideWhenUsed="0"/>
-    <w:lsdException w:name="Colorful List Accent 5" w:semiHidden="0" w:uiPriority="72" w:unhideWhenUsed="0"/>
-    <w:lsdException w:name="Colorful Grid Accent 5" w:semiHidden="0" w:uiPriority="73" w:unhideWhenUsed="0"/>
-    <w:lsdException w:name="Light Shading Accent 6" w:semiHidden="0" w:uiPriority="60" w:unhideWhenUsed="0"/>
-    <w:lsdException w:name="Light List Accent 6" w:semiHidden="0" w:uiPriority="61" w:unhideWhenUsed="0"/>
-    <w:lsdException w:name="Light Grid Accent 6" w:semiHidden="0" w:uiPriority="62" w:unhideWhenUsed="0"/>
-    <w:lsdException w:name="Medium Shading 1 Accent 6" w:semiHidden="0" w:uiPriority="63" w:unhideWhenUsed="0"/>
-    <w:lsdException w:name="Medium Shading 2 Accent 6" w:semiHidden="0" w:uiPriority="64" w:unhideWhenUsed="0"/>
-    <w:lsdException w:name="Medium List 1 Accent 6" w:semiHidden="0" w:uiPriority="65" w:unhideWhenUsed="0"/>
-    <w:lsdException w:name="Medium List 2 Accent 6" w:semiHidden="0" w:uiPriority="66" w:unhideWhenUsed="0"/>
-    <w:lsdException w:name="Medium Grid 1 Accent 6" w:semiHidden="0" w:uiPriority="67" w:unhideWhenUsed="0"/>
-    <w:lsdException w:name="Medium Grid 2 Accent 6" w:semiHidden="0" w:uiPriority="68" w:unhideWhenUsed="0"/>
-    <w:lsdException w:name="Medium Grid 3 Accent 6" w:semiHidden="0" w:uiPriority="69" w:unhideWhenUsed="0"/>
-    <w:lsdException w:name="Dark List Accent 6" w:semiHidden="0" w:uiPriority="70" w:unhideWhenUsed="0"/>
-    <w:lsdException w:name="Colorful Shading Accent 6" w:semiHidden="0" w:uiPriority="71" w:unhideWhenUsed="0"/>
-    <w:lsdException w:name="Colorful List Accent 6" w:semiHidden="0" w:uiPriority="72" w:unhideWhenUsed="0"/>
-    <w:lsdException w:name="Colorful Grid Accent 6" w:semiHidden="0" w:uiPriority="73" w:unhideWhenUsed="0"/>
-    <w:lsdException w:name="Subtle Emphasis" w:semiHidden="0" w:uiPriority="19" w:unhideWhenUsed="0" w:qFormat="1"/>
-    <w:lsdException w:name="Intense Emphasis" w:semiHidden="0" w:uiPriority="21" w:unhideWhenUsed="0" w:qFormat="1"/>
-    <w:lsdException w:name="Subtle Reference" w:semiHidden="0" w:uiPriority="31" w:unhideWhenUsed="0" w:qFormat="1"/>
-    <w:lsdException w:name="Intense Reference" w:semiHidden="0" w:uiPriority="32" w:unhideWhenUsed="0" w:qFormat="1"/>
-    <w:lsdException w:name="Book Title" w:semiHidden="0" w:uiPriority="33" w:unhideWhenUsed="0" w:qFormat="1"/>
-    <w:lsdException w:name="Bibliography" w:uiPriority="37"/>
-    <w:lsdException w:name="TOC Heading" w:uiPriority="39" w:qFormat="1"/>
+  <w:latentStyles w:defLockedState="0" w:defUIPriority="99" w:defSemiHidden="0" w:defUnhideWhenUsed="0" w:defQFormat="0" w:count="371">
+    <w:lsdException w:name="Normal" w:uiPriority="0" w:qFormat="1"/>
+    <w:lsdException w:name="heading 1" w:uiPriority="9" w:qFormat="1"/>
+    <w:lsdException w:name="heading 2" w:semiHidden="1" w:uiPriority="9" w:unhideWhenUsed="1" w:qFormat="1"/>
+    <w:lsdException w:name="heading 3" w:semiHidden="1" w:uiPriority="9" w:unhideWhenUsed="1" w:qFormat="1"/>
+    <w:lsdException w:name="heading 4" w:semiHidden="1" w:uiPriority="9" w:unhideWhenUsed="1" w:qFormat="1"/>
+    <w:lsdException w:name="heading 5" w:semiHidden="1" w:uiPriority="9" w:unhideWhenUsed="1" w:qFormat="1"/>
+    <w:lsdException w:name="heading 6" w:semiHidden="1" w:uiPriority="9" w:unhideWhenUsed="1" w:qFormat="1"/>
+    <w:lsdException w:name="heading 7" w:semiHidden="1" w:uiPriority="9" w:unhideWhenUsed="1" w:qFormat="1"/>
+    <w:lsdException w:name="heading 8" w:semiHidden="1" w:uiPriority="9" w:unhideWhenUsed="1" w:qFormat="1"/>
+    <w:lsdException w:name="heading 9" w:semiHidden="1" w:uiPriority="9" w:unhideWhenUsed="1" w:qFormat="1"/>
+    <w:lsdException w:name="index 1" w:semiHidden="1" w:unhideWhenUsed="1"/>
+    <w:lsdException w:name="index 2" w:semiHidden="1" w:unhideWhenUsed="1"/>
+    <w:lsdException w:name="index 3" w:semiHidden="1" w:unhideWhenUsed="1"/>
+    <w:lsdException w:name="index 4" w:semiHidden="1" w:unhideWhenUsed="1"/>
+    <w:lsdException w:name="index 5" w:semiHidden="1" w:unhideWhenUsed="1"/>
+    <w:lsdException w:name="index 6" w:semiHidden="1" w:unhideWhenUsed="1"/>
+    <w:lsdException w:name="index 7" w:semiHidden="1" w:unhideWhenUsed="1"/>
+    <w:lsdException w:name="index 8" w:semiHidden="1" w:unhideWhenUsed="1"/>
+    <w:lsdException w:name="index 9" w:semiHidden="1" w:unhideWhenUsed="1"/>
+    <w:lsdException w:name="toc 1" w:semiHidden="1" w:uiPriority="39" w:unhideWhenUsed="1"/>
+    <w:lsdException w:name="toc 2" w:semiHidden="1" w:uiPriority="39" w:unhideWhenUsed="1"/>
+    <w:lsdException w:name="toc 3" w:semiHidden="1" w:uiPriority="39" w:unhideWhenUsed="1"/>
+    <w:lsdException w:name="toc 4" w:semiHidden="1" w:uiPriority="39" w:unhideWhenUsed="1"/>
+    <w:lsdException w:name="toc 5" w:semiHidden="1" w:uiPriority="39" w:unhideWhenUsed="1"/>
+    <w:lsdException w:name="toc 6" w:semiHidden="1" w:uiPriority="39" w:unhideWhenUsed="1"/>
+    <w:lsdException w:name="toc 7" w:semiHidden="1" w:uiPriority="39" w:unhideWhenUsed="1"/>
+    <w:lsdException w:name="toc 8" w:semiHidden="1" w:uiPriority="39" w:unhideWhenUsed="1"/>
+    <w:lsdException w:name="toc 9" w:semiHidden="1" w:uiPriority="39" w:unhideWhenUsed="1"/>
+    <w:lsdException w:name="Normal Indent" w:semiHidden="1" w:unhideWhenUsed="1"/>
+    <w:lsdException w:name="footnote text" w:semiHidden="1" w:unhideWhenUsed="1"/>
+    <w:lsdException w:name="annotation text" w:semiHidden="1" w:unhideWhenUsed="1"/>
+    <w:lsdException w:name="header" w:semiHidden="1" w:unhideWhenUsed="1"/>
+    <w:lsdException w:name="footer" w:semiHidden="1" w:unhideWhenUsed="1"/>
+    <w:lsdException w:name="index heading" w:semiHidden="1" w:unhideWhenUsed="1"/>
+    <w:lsdException w:name="caption" w:semiHidden="1" w:uiPriority="35" w:unhideWhenUsed="1" w:qFormat="1"/>
+    <w:lsdException w:name="table of figures" w:semiHidden="1" w:unhideWhenUsed="1"/>
+    <w:lsdException w:name="envelope address" w:semiHidden="1" w:unhideWhenUsed="1"/>
+    <w:lsdException w:name="envelope return" w:semiHidden="1" w:unhideWhenUsed="1"/>
+    <w:lsdException w:name="footnote reference" w:semiHidden="1" w:unhideWhenUsed="1"/>
+    <w:lsdException w:name="annotation reference" w:semiHidden="1" w:unhideWhenUsed="1"/>
+    <w:lsdException w:name="line number" w:semiHidden="1" w:unhideWhenUsed="1"/>
+    <w:lsdException w:name="page number" w:semiHidden="1" w:unhideWhenUsed="1"/>
+    <w:lsdException w:name="endnote reference" w:semiHidden="1" w:unhideWhenUsed="1"/>
+    <w:lsdException w:name="endnote text" w:semiHidden="1" w:unhideWhenUsed="1"/>
+    <w:lsdException w:name="table of authorities" w:semiHidden="1" w:unhideWhenUsed="1"/>
+    <w:lsdException w:name="macro" w:semiHidden="1" w:unhideWhenUsed="1"/>
+    <w:lsdException w:name="toa heading" w:semiHidden="1" w:unhideWhenUsed="1"/>
+    <w:lsdException w:name="List" w:semiHidden="1" w:unhideWhenUsed="1"/>
+    <w:lsdException w:name="List Bullet" w:semiHidden="1" w:unhideWhenUsed="1"/>
+    <w:lsdException w:name="List Number" w:semiHidden="1" w:unhideWhenUsed="1"/>
+    <w:lsdException w:name="List 2" w:semiHidden="1" w:unhideWhenUsed="1"/>
+    <w:lsdException w:name="List 3" w:semiHidden="1" w:unhideWhenUsed="1"/>
+    <w:lsdException w:name="List 4" w:semiHidden="1" w:unhideWhenUsed="1"/>
+    <w:lsdException w:name="List 5" w:semiHidden="1" w:unhideWhenUsed="1"/>
+    <w:lsdException w:name="List Bullet 2" w:semiHidden="1" w:unhideWhenUsed="1"/>
+    <w:lsdException w:name="List Bullet 3" w:semiHidden="1" w:unhideWhenUsed="1"/>
+    <w:lsdException w:name="List Bullet 4" w:semiHidden="1" w:unhideWhenUsed="1"/>
+    <w:lsdException w:name="List Bullet 5" w:semiHidden="1" w:unhideWhenUsed="1"/>
+    <w:lsdException w:name="List Number 2" w:semiHidden="1" w:unhideWhenUsed="1"/>
+    <w:lsdException w:name="List Number 3" w:semiHidden="1" w:unhideWhenUsed="1"/>
+    <w:lsdException w:name="List Number 4" w:semiHidden="1" w:unhideWhenUsed="1"/>
+    <w:lsdException w:name="List Number 5" w:semiHidden="1" w:unhideWhenUsed="1"/>
+    <w:lsdException w:name="Title" w:uiPriority="10" w:qFormat="1"/>
+    <w:lsdException w:name="Closing" w:semiHidden="1" w:unhideWhenUsed="1"/>
+    <w:lsdException w:name="Signature" w:semiHidden="1" w:unhideWhenUsed="1"/>
+    <w:lsdException w:name="Default Paragraph Font" w:semiHidden="1" w:uiPriority="1" w:unhideWhenUsed="1"/>
+    <w:lsdException w:name="Body Text" w:semiHidden="1" w:unhideWhenUsed="1"/>
+    <w:lsdException w:name="Body Text Indent" w:semiHidden="1" w:unhideWhenUsed="1"/>
+    <w:lsdException w:name="List Continue" w:semiHidden="1" w:unhideWhenUsed="1"/>
+    <w:lsdException w:name="List Continue 2" w:semiHidden="1" w:unhideWhenUsed="1"/>
+    <w:lsdException w:name="List Continue 3" w:semiHidden="1" w:unhideWhenUsed="1"/>
+    <w:lsdException w:name="List Continue 4" w:semiHidden="1" w:unhideWhenUsed="1"/>
+    <w:lsdException w:name="List Continue 5" w:semiHidden="1" w:unhideWhenUsed="1"/>
+    <w:lsdException w:name="Message Header" w:semiHidden="1" w:unhideWhenUsed="1"/>
+    <w:lsdException w:name="Subtitle" w:uiPriority="11" w:qFormat="1"/>
+    <w:lsdException w:name="Salutation" w:semiHidden="1" w:unhideWhenUsed="1"/>
+    <w:lsdException w:name="Date" w:semiHidden="1" w:unhideWhenUsed="1"/>
+    <w:lsdException w:name="Body Text First Indent" w:semiHidden="1" w:unhideWhenUsed="1"/>
+    <w:lsdException w:name="Body Text First Indent 2" w:semiHidden="1" w:unhideWhenUsed="1"/>
+    <w:lsdException w:name="Note Heading" w:semiHidden="1" w:unhideWhenUsed="1"/>
+    <w:lsdException w:name="Body Text 2" w:semiHidden="1" w:unhideWhenUsed="1"/>
+    <w:lsdException w:name="Body Text 3" w:semiHidden="1" w:unhideWhenUsed="1"/>
+    <w:lsdException w:name="Body Text Indent 2" w:semiHidden="1" w:unhideWhenUsed="1"/>
+    <w:lsdException w:name="Body Text Indent 3" w:semiHidden="1" w:unhideWhenUsed="1"/>
+    <w:lsdException w:name="Block Text" w:semiHidden="1" w:unhideWhenUsed="1"/>
+    <w:lsdException w:name="Hyperlink" w:semiHidden="1" w:unhideWhenUsed="1"/>
+    <w:lsdException w:name="FollowedHyperlink" w:semiHidden="1" w:unhideWhenUsed="1"/>
+    <w:lsdException w:name="Strong" w:uiPriority="22" w:qFormat="1"/>
+    <w:lsdException w:name="Emphasis" w:uiPriority="20" w:qFormat="1"/>
+    <w:lsdException w:name="Document Map" w:semiHidden="1" w:unhideWhenUsed="1"/>
+    <w:lsdException w:name="Plain Text" w:semiHidden="1" w:unhideWhenUsed="1"/>
+    <w:lsdException w:name="E-mail Signature" w:semiHidden="1" w:unhideWhenUsed="1"/>
+    <w:lsdException w:name="HTML Top of Form" w:semiHidden="1" w:unhideWhenUsed="1"/>
+    <w:lsdException w:name="HTML Bottom of Form" w:semiHidden="1" w:unhideWhenUsed="1"/>
+    <w:lsdException w:name="Normal (Web)" w:semiHidden="1" w:unhideWhenUsed="1"/>
+    <w:lsdException w:name="HTML Acronym" w:semiHidden="1" w:unhideWhenUsed="1"/>
+    <w:lsdException w:name="HTML Address" w:semiHidden="1" w:unhideWhenUsed="1"/>
+    <w:lsdException w:name="HTML Cite" w:semiHidden="1" w:unhideWhenUsed="1"/>
+    <w:lsdException w:name="HTML Code" w:semiHidden="1" w:unhideWhenUsed="1"/>
+    <w:lsdException w:name="HTML Definition" w:semiHidden="1" w:unhideWhenUsed="1"/>
+    <w:lsdException w:name="HTML Keyboard" w:semiHidden="1" w:unhideWhenUsed="1"/>
+    <w:lsdException w:name="HTML Preformatted" w:semiHidden="1" w:unhideWhenUsed="1"/>
+    <w:lsdException w:name="HTML Sample" w:semiHidden="1" w:unhideWhenUsed="1"/>
+    <w:lsdException w:name="HTML Typewriter" w:semiHidden="1" w:unhideWhenUsed="1"/>
+    <w:lsdException w:name="HTML Variable" w:semiHidden="1" w:unhideWhenUsed="1"/>
+    <w:lsdException w:name="Normal Table" w:semiHidden="1" w:unhideWhenUsed="1"/>
+    <w:lsdException w:name="annotation subject" w:semiHidden="1" w:unhideWhenUsed="1"/>
+    <w:lsdException w:name="No List" w:semiHidden="1" w:unhideWhenUsed="1"/>
+    <w:lsdException w:name="Outline List 1" w:semiHidden="1" w:unhideWhenUsed="1"/>
+    <w:lsdException w:name="Outline List 2" w:semiHidden="1" w:unhideWhenUsed="1"/>
+    <w:lsdException w:name="Outline List 3" w:semiHidden="1" w:unhideWhenUsed="1"/>
+    <w:lsdException w:name="Table Simple 1" w:semiHidden="1" w:unhideWhenUsed="1"/>
+    <w:lsdException w:name="Table Simple 2" w:semiHidden="1" w:unhideWhenUsed="1"/>
+    <w:lsdException w:name="Table Simple 3" w:semiHidden="1" w:unhideWhenUsed="1"/>
+    <w:lsdException w:name="Table Classic 1" w:semiHidden="1" w:unhideWhenUsed="1"/>
+    <w:lsdException w:name="Table Classic 2" w:semiHidden="1" w:unhideWhenUsed="1"/>
+    <w:lsdException w:name="Table Classic 3" w:semiHidden="1" w:unhideWhenUsed="1"/>
+    <w:lsdException w:name="Table Classic 4" w:semiHidden="1" w:unhideWhenUsed="1"/>
+    <w:lsdException w:name="Table Colorful 1" w:semiHidden="1" w:unhideWhenUsed="1"/>
+    <w:lsdException w:name="Table Colorful 2" w:semiHidden="1" w:unhideWhenUsed="1"/>
+    <w:lsdException w:name="Table Colorful 3" w:semiHidden="1" w:unhideWhenUsed="1"/>
+    <w:lsdException w:name="Table Columns 1" w:semiHidden="1" w:unhideWhenUsed="1"/>
+    <w:lsdException w:name="Table Columns 2" w:semiHidden="1" w:unhideWhenUsed="1"/>
+    <w:lsdException w:name="Table Columns 3" w:semiHidden="1" w:unhideWhenUsed="1"/>
+    <w:lsdException w:name="Table Columns 4" w:semiHidden="1" w:unhideWhenUsed="1"/>
+    <w:lsdException w:name="Table Columns 5" w:semiHidden="1" w:unhideWhenUsed="1"/>
+    <w:lsdException w:name="Table Grid 1" w:semiHidden="1" w:unhideWhenUsed="1"/>
+    <w:lsdException w:name="Table Grid 2" w:semiHidden="1" w:unhideWhenUsed="1"/>
+    <w:lsdException w:name="Table Grid 3" w:semiHidden="1" w:unhideWhenUsed="1"/>
+    <w:lsdException w:name="Table Grid 4" w:semiHidden="1" w:unhideWhenUsed="1"/>
+    <w:lsdException w:name="Table Grid 5" w:semiHidden="1" w:unhideWhenUsed="1"/>
+    <w:lsdException w:name="Table Grid 6" w:semiHidden="1" w:unhideWhenUsed="1"/>
+    <w:lsdException w:name="Table Grid 7" w:semiHidden="1" w:unhideWhenUsed="1"/>
+    <w:lsdException w:name="Table Grid 8" w:semiHidden="1" w:unhideWhenUsed="1"/>
+    <w:lsdException w:name="Table List 1" w:semiHidden="1" w:unhideWhenUsed="1"/>
+    <w:lsdException w:name="Table List 2" w:semiHidden="1" w:unhideWhenUsed="1"/>
+    <w:lsdException w:name="Table List 3" w:semiHidden="1" w:unhideWhenUsed="1"/>
+    <w:lsdException w:name="Table List 4" w:semiHidden="1" w:unhideWhenUsed="1"/>
+    <w:lsdException w:name="Table List 5" w:semiHidden="1" w:unhideWhenUsed="1"/>
+    <w:lsdException w:name="Table List 6" w:semiHidden="1" w:unhideWhenUsed="1"/>
+    <w:lsdException w:name="Table List 7" w:semiHidden="1" w:unhideWhenUsed="1"/>
+    <w:lsdException w:name="Table List 8" w:semiHidden="1" w:unhideWhenUsed="1"/>
+    <w:lsdException w:name="Table 3D effects 1" w:semiHidden="1" w:unhideWhenUsed="1"/>
+    <w:lsdException w:name="Table 3D effects 2" w:semiHidden="1" w:unhideWhenUsed="1"/>
+    <w:lsdException w:name="Table 3D effects 3" w:semiHidden="1" w:unhideWhenUsed="1"/>
+    <w:lsdException w:name="Table Contemporary" w:semiHidden="1" w:unhideWhenUsed="1"/>
+    <w:lsdException w:name="Table Elegant" w:semiHidden="1" w:unhideWhenUsed="1"/>
+    <w:lsdException w:name="Table Professional" w:semiHidden="1" w:unhideWhenUsed="1"/>
+    <w:lsdException w:name="Table Subtle 1" w:semiHidden="1" w:unhideWhenUsed="1"/>
+    <w:lsdException w:name="Table Subtle 2" w:semiHidden="1" w:unhideWhenUsed="1"/>
+    <w:lsdException w:name="Table Web 1" w:semiHidden="1" w:unhideWhenUsed="1"/>
+    <w:lsdException w:name="Table Web 2" w:semiHidden="1" w:unhideWhenUsed="1"/>
+    <w:lsdException w:name="Table Web 3" w:semiHidden="1" w:unhideWhenUsed="1"/>
+    <w:lsdException w:name="Balloon Text" w:semiHidden="1" w:unhideWhenUsed="1"/>
+    <w:lsdException w:name="Table Grid" w:uiPriority="39"/>
+    <w:lsdException w:name="Table Theme" w:semiHidden="1" w:unhideWhenUsed="1"/>
+    <w:lsdException w:name="Placeholder Text" w:semiHidden="1"/>
+    <w:lsdException w:name="No Spacing" w:uiPriority="1" w:qFormat="1"/>
+    <w:lsdException w:name="Light Shading" w:uiPriority="60"/>
+    <w:lsdException w:name="Light List" w:uiPriority="61"/>
+    <w:lsdException w:name="Light Grid" w:uiPriority="62"/>
+    <w:lsdException w:name="Medium Shading 1" w:uiPriority="63"/>
+    <w:lsdException w:name="Medium Shading 2" w:uiPriority="64"/>
+    <w:lsdException w:name="Medium List 1" w:uiPriority="65"/>
+    <w:lsdException w:name="Medium List 2" w:uiPriority="66"/>
+    <w:lsdException w:name="Medium Grid 1" w:uiPriority="67"/>
+    <w:lsdException w:name="Medium Grid 2" w:uiPriority="68"/>
+    <w:lsdException w:name="Medium Grid 3" w:uiPriority="69"/>
+    <w:lsdException w:name="Dark List" w:uiPriority="70"/>
+    <w:lsdException w:name="Colorful Shading" w:uiPriority="71"/>
+    <w:lsdException w:name="Colorful List" w:uiPriority="72"/>
+    <w:lsdException w:name="Colorful Grid" w:uiPriority="73"/>
+    <w:lsdException w:name="Light Shading Accent 1" w:uiPriority="60"/>
+    <w:lsdException w:name="Light List Accent 1" w:uiPriority="61"/>
+    <w:lsdException w:name="Light Grid Accent 1" w:uiPriority="62"/>
+    <w:lsdException w:name="Medium Shading 1 Accent 1" w:uiPriority="63"/>
+    <w:lsdException w:name="Medium Shading 2 Accent 1" w:uiPriority="64"/>
+    <w:lsdException w:name="Medium List 1 Accent 1" w:uiPriority="65"/>
+    <w:lsdException w:name="Revision" w:semiHidden="1"/>
+    <w:lsdException w:name="List Paragraph" w:uiPriority="34" w:qFormat="1"/>
+    <w:lsdException w:name="Quote" w:uiPriority="29" w:qFormat="1"/>
+    <w:lsdException w:name="Intense Quote" w:uiPriority="30" w:qFormat="1"/>
+    <w:lsdException w:name="Medium List 2 Accent 1" w:uiPriority="66"/>
+    <w:lsdException w:name="Medium Grid 1 Accent 1" w:uiPriority="67"/>
+    <w:lsdException w:name="Medium Grid 2 Accent 1" w:uiPriority="68"/>
+    <w:lsdException w:name="Medium Grid 3 Accent 1" w:uiPriority="69"/>
+    <w:lsdException w:name="Dark List Accent 1" w:uiPriority="70"/>
+    <w:lsdException w:name="Colorful Shading Accent 1" w:uiPriority="71"/>
+    <w:lsdException w:name="Colorful List Accent 1" w:uiPriority="72"/>
+    <w:lsdException w:name="Colorful Grid Accent 1" w:uiPriority="73"/>
+    <w:lsdException w:name="Light Shading Accent 2" w:uiPriority="60"/>
+    <w:lsdException w:name="Light List Accent 2" w:uiPriority="61"/>
+    <w:lsdException w:name="Light Grid Accent 2" w:uiPriority="62"/>
+    <w:lsdException w:name="Medium Shading 1 Accent 2" w:uiPriority="63"/>
+    <w:lsdException w:name="Medium Shading 2 Accent 2" w:uiPriority="64"/>
+    <w:lsdException w:name="Medium List 1 Accent 2" w:uiPriority="65"/>
+    <w:lsdException w:name="Medium List 2 Accent 2" w:uiPriority="66"/>
+    <w:lsdException w:name="Medium Grid 1 Accent 2" w:uiPriority="67"/>
+    <w:lsdException w:name="Medium Grid 2 Accent 2" w:uiPriority="68"/>
+    <w:lsdException w:name="Medium Grid 3 Accent 2" w:uiPriority="69"/>
+    <w:lsdException w:name="Dark List Accent 2" w:uiPriority="70"/>
+    <w:lsdException w:name="Colorful Shading Accent 2" w:uiPriority="71"/>
+    <w:lsdException w:name="Colorful List Accent 2" w:uiPriority="72"/>
+    <w:lsdException w:name="Colorful Grid Accent 2" w:uiPriority="73"/>
+    <w:lsdException w:name="Light Shading Accent 3" w:uiPriority="60"/>
+    <w:lsdException w:name="Light List Accent 3" w:uiPriority="61"/>
+    <w:lsdException w:name="Light Grid Accent 3" w:uiPriority="62"/>
+    <w:lsdException w:name="Medium Shading 1 Accent 3" w:uiPriority="63"/>
+    <w:lsdException w:name="Medium Shading 2 Accent 3" w:uiPriority="64"/>
+    <w:lsdException w:name="Medium List 1 Accent 3" w:uiPriority="65"/>
+    <w:lsdException w:name="Medium List 2 Accent 3" w:uiPriority="66"/>
+    <w:lsdException w:name="Medium Grid 1 Accent 3" w:uiPriority="67"/>
+    <w:lsdException w:name="Medium Grid 2 Accent 3" w:uiPriority="68"/>
+    <w:lsdException w:name="Medium Grid 3 Accent 3" w:uiPriority="69"/>
+    <w:lsdException w:name="Dark List Accent 3" w:uiPriority="70"/>
+    <w:lsdException w:name="Colorful Shading Accent 3" w:uiPriority="71"/>
+    <w:lsdException w:name="Colorful List Accent 3" w:uiPriority="72"/>
+    <w:lsdException w:name="Colorful Grid Accent 3" w:uiPriority="73"/>
+    <w:lsdException w:name="Light Shading Accent 4" w:uiPriority="60"/>
+    <w:lsdException w:name="Light List Accent 4" w:uiPriority="61"/>
+    <w:lsdException w:name="Light Grid Accent 4" w:uiPriority="62"/>
+    <w:lsdException w:name="Medium Shading 1 Accent 4" w:uiPriority="63"/>
+    <w:lsdException w:name="Medium Shading 2 Accent 4" w:uiPriority="64"/>
+    <w:lsdException w:name="Medium List 1 Accent 4" w:uiPriority="65"/>
+    <w:lsdException w:name="Medium List 2 Accent 4" w:uiPriority="66"/>
+    <w:lsdException w:name="Medium Grid 1 Accent 4" w:uiPriority="67"/>
+    <w:lsdException w:name="Medium Grid 2 Accent 4" w:uiPriority="68"/>
+    <w:lsdException w:name="Medium Grid 3 Accent 4" w:uiPriority="69"/>
+    <w:lsdException w:name="Dark List Accent 4" w:uiPriority="70"/>
+    <w:lsdException w:name="Colorful Shading Accent 4" w:uiPriority="71"/>
+    <w:lsdException w:name="Colorful List Accent 4" w:uiPriority="72"/>
+    <w:lsdException w:name="Colorful Grid Accent 4" w:uiPriority="73"/>
+    <w:lsdException w:name="Light Shading Accent 5" w:uiPriority="60"/>
+    <w:lsdException w:name="Light List Accent 5" w:uiPriority="61"/>
+    <w:lsdException w:name="Light Grid Accent 5" w:uiPriority="62"/>
+    <w:lsdException w:name="Medium Shading 1 Accent 5" w:uiPriority="63"/>
+    <w:lsdException w:name="Medium Shading 2 Accent 5" w:uiPriority="64"/>
+    <w:lsdException w:name="Medium List 1 Accent 5" w:uiPriority="65"/>
+    <w:lsdException w:name="Medium List 2 Accent 5" w:uiPriority="66"/>
+    <w:lsdException w:name="Medium Grid 1 Accent 5" w:uiPriority="67"/>
+    <w:lsdException w:name="Medium Grid 2 Accent 5" w:uiPriority="68"/>
+    <w:lsdException w:name="Medium Grid 3 Accent 5" w:uiPriority="69"/>
+    <w:lsdException w:name="Dark List Accent 5" w:uiPriority="70"/>
+    <w:lsdException w:name="Colorful Shading Accent 5" w:uiPriority="71"/>
+    <w:lsdException w:name="Colorful List Accent 5" w:uiPriority="72"/>
+    <w:lsdException w:name="Colorful Grid Accent 5" w:uiPriority="73"/>
+    <w:lsdException w:name="Light Shading Accent 6" w:uiPriority="60"/>
+    <w:lsdException w:name="Light List Accent 6" w:uiPriority="61"/>
+    <w:lsdException w:name="Light Grid Accent 6" w:uiPriority="62"/>
+    <w:lsdException w:name="Medium Shading 1 Accent 6" w:uiPriority="63"/>
+    <w:lsdException w:name="Medium Shading 2 Accent 6" w:uiPriority="64"/>
+    <w:lsdException w:name="Medium List 1 Accent 6" w:uiPriority="65"/>
+    <w:lsdException w:name="Medium List 2 Accent 6" w:uiPriority="66"/>
+    <w:lsdException w:name="Medium Grid 1 Accent 6" w:uiPriority="67"/>
+    <w:lsdException w:name="Medium Grid 2 Accent 6" w:uiPriority="68"/>
+    <w:lsdException w:name="Medium Grid 3 Accent 6" w:uiPriority="69"/>
+    <w:lsdException w:name="Dark List Accent 6" w:uiPriority="70"/>
+    <w:lsdException w:name="Colorful Shading Accent 6" w:uiPriority="71"/>
+    <w:lsdException w:name="Colorful List Accent 6" w:uiPriority="72"/>
+    <w:lsdException w:name="Colorful Grid Accent 6" w:uiPriority="73"/>
+    <w:lsdException w:name="Subtle Emphasis" w:uiPriority="19" w:qFormat="1"/>
+    <w:lsdException w:name="Intense Emphasis" w:uiPriority="21" w:qFormat="1"/>
+    <w:lsdException w:name="Subtle Reference" w:uiPriority="31" w:qFormat="1"/>
+    <w:lsdException w:name="Intense Reference" w:uiPriority="32" w:qFormat="1"/>
+    <w:lsdException w:name="Book Title" w:uiPriority="33" w:qFormat="1"/>
+    <w:lsdException w:name="Bibliography" w:semiHidden="1" w:uiPriority="37" w:unhideWhenUsed="1"/>
+    <w:lsdException w:name="TOC Heading" w:semiHidden="1" w:uiPriority="39" w:unhideWhenUsed="1" w:qFormat="1"/>
+    <w:lsdException w:name="Plain Table 1" w:uiPriority="41"/>
+    <w:lsdException w:name="Plain Table 2" w:uiPriority="42"/>
+    <w:lsdException w:name="Plain Table 3" w:uiPriority="43"/>
+    <w:lsdException w:name="Plain Table 4" w:uiPriority="44"/>
+    <w:lsdException w:name="Plain Table 5" w:uiPriority="45"/>
+    <w:lsdException w:name="Grid Table Light" w:uiPriority="40"/>
+    <w:lsdException w:name="Grid Table 1 Light" w:uiPriority="46"/>
+    <w:lsdException w:name="Grid Table 2" w:uiPriority="47"/>
+    <w:lsdException w:name="Grid Table 3" w:uiPriority="48"/>
+    <w:lsdException w:name="Grid Table 4" w:uiPriority="49"/>
+    <w:lsdException w:name="Grid Table 5 Dark" w:uiPriority="50"/>
+    <w:lsdException w:name="Grid Table 6 Colorful" w:uiPriority="51"/>
+    <w:lsdException w:name="Grid Table 7 Colorful" w:uiPriority="52"/>
+    <w:lsdException w:name="Grid Table 1 Light Accent 1" w:uiPriority="46"/>
+    <w:lsdException w:name="Grid Table 2 Accent 1" w:uiPriority="47"/>
+    <w:lsdException w:name="Grid Table 3 Accent 1" w:uiPriority="48"/>
+    <w:lsdException w:name="Grid Table 4 Accent 1" w:uiPriority="49"/>
+    <w:lsdException w:name="Grid Table 5 Dark Accent 1" w:uiPriority="50"/>
+    <w:lsdException w:name="Grid Table 6 Colorful Accent 1" w:uiPriority="51"/>
+    <w:lsdException w:name="Grid Table 7 Colorful Accent 1" w:uiPriority="52"/>
+    <w:lsdException w:name="Grid Table 1 Light Accent 2" w:uiPriority="46"/>
+    <w:lsdException w:name="Grid Table 2 Accent 2" w:uiPriority="47"/>
+    <w:lsdException w:name="Grid Table 3 Accent 2" w:uiPriority="48"/>
+    <w:lsdException w:name="Grid Table 4 Accent 2" w:uiPriority="49"/>
+    <w:lsdException w:name="Grid Table 5 Dark Accent 2" w:uiPriority="50"/>
+    <w:lsdException w:name="Grid Table 6 Colorful Accent 2" w:uiPriority="51"/>
+    <w:lsdException w:name="Grid Table 7 Colorful Accent 2" w:uiPriority="52"/>
+    <w:lsdException w:name="Grid Table 1 Light Accent 3" w:uiPriority="46"/>
+    <w:lsdException w:name="Grid Table 2 Accent 3" w:uiPriority="47"/>
+    <w:lsdException w:name="Grid Table 3 Accent 3" w:uiPriority="48"/>
+    <w:lsdException w:name="Grid Table 4 Accent 3" w:uiPriority="49"/>
+    <w:lsdException w:name="Grid Table 5 Dark Accent 3" w:uiPriority="50"/>
+    <w:lsdException w:name="Grid Table 6 Colorful Accent 3" w:uiPriority="51"/>
+    <w:lsdException w:name="Grid Table 7 Colorful Accent 3" w:uiPriority="52"/>
+    <w:lsdException w:name="Grid Table 1 Light Accent 4" w:uiPriority="46"/>
+    <w:lsdException w:name="Grid Table 2 Accent 4" w:uiPriority="47"/>
+    <w:lsdException w:name="Grid Table 3 Accent 4" w:uiPriority="48"/>
+    <w:lsdException w:name="Grid Table 4 Accent 4" w:uiPriority="49"/>
+    <w:lsdException w:name="Grid Table 5 Dark Accent 4" w:uiPriority="50"/>
+    <w:lsdException w:name="Grid Table 6 Colorful Accent 4" w:uiPriority="51"/>
+    <w:lsdException w:name="Grid Table 7 Colorful Accent 4" w:uiPriority="52"/>
+    <w:lsdException w:name="Grid Table 1 Light Accent 5" w:uiPriority="46"/>
+    <w:lsdException w:name="Grid Table 2 Accent 5" w:uiPriority="47"/>
+    <w:lsdException w:name="Grid Table 3 Accent 5" w:uiPriority="48"/>
+    <w:lsdException w:name="Grid Table 4 Accent 5" w:uiPriority="49"/>
+    <w:lsdException w:name="Grid Table 5 Dark Accent 5" w:uiPriority="50"/>
+    <w:lsdException w:name="Grid Table 6 Colorful Accent 5" w:uiPriority="51"/>
+    <w:lsdException w:name="Grid Table 7 Colorful Accent 5" w:uiPriority="52"/>
+    <w:lsdException w:name="Grid Table 1 Light Accent 6" w:uiPriority="46"/>
+    <w:lsdException w:name="Grid Table 2 Accent 6" w:uiPriority="47"/>
+    <w:lsdException w:name="Grid Table 3 Accent 6" w:uiPriority="48"/>
+    <w:lsdException w:name="Grid Table 4 Accent 6" w:uiPriority="49"/>
+    <w:lsdException w:name="Grid Table 5 Dark Accent 6" w:uiPriority="50"/>
+    <w:lsdException w:name="Grid Table 6 Colorful Accent 6" w:uiPriority="51"/>
+    <w:lsdException w:name="Grid Table 7 Colorful Accent 6" w:uiPriority="52"/>
+    <w:lsdException w:name="List Table 1 Light" w:uiPriority="46"/>
+    <w:lsdException w:name="List Table 2" w:uiPriority="47"/>
+    <w:lsdException w:name="List Table 3" w:uiPriority="48"/>
+    <w:lsdException w:name="List Table 4" w:uiPriority="49"/>
+    <w:lsdException w:name="List Table 5 Dark" w:uiPriority="50"/>
+    <w:lsdException w:name="List Table 6 Colorful" w:uiPriority="51"/>
+    <w:lsdException w:name="List Table 7 Colorful" w:uiPriority="52"/>
+    <w:lsdException w:name="List Table 1 Light Accent 1" w:uiPriority="46"/>
+    <w:lsdException w:name="List Table 2 Accent 1" w:uiPriority="47"/>
+    <w:lsdException w:name="List Table 3 Accent 1" w:uiPriority="48"/>
+    <w:lsdException w:name="List Table 4 Accent 1" w:uiPriority="49"/>
+    <w:lsdException w:name="List Table 5 Dark Accent 1" w:uiPriority="50"/>
+    <w:lsdException w:name="List Table 6 Colorful Accent 1" w:uiPriority="51"/>
+    <w:lsdException w:name="List Table 7 Colorful Accent 1" w:uiPriority="52"/>
+    <w:lsdException w:name="List Table 1 Light Accent 2" w:uiPriority="46"/>
+    <w:lsdException w:name="List Table 2 Accent 2" w:uiPriority="47"/>
+    <w:lsdException w:name="List Table 3 Accent 2" w:uiPriority="48"/>
+    <w:lsdException w:name="List Table 4 Accent 2" w:uiPriority="49"/>
+    <w:lsdException w:name="List Table 5 Dark Accent 2" w:uiPriority="50"/>
+    <w:lsdException w:name="List Table 6 Colorful Accent 2" w:uiPriority="51"/>
+    <w:lsdException w:name="List Table 7 Colorful Accent 2" w:uiPriority="52"/>
+    <w:lsdException w:name="List Table 1 Light Accent 3" w:uiPriority="46"/>
+    <w:lsdException w:name="List Table 2 Accent 3" w:uiPriority="47"/>
+    <w:lsdException w:name="List Table 3 Accent 3" w:uiPriority="48"/>
+    <w:lsdException w:name="List Table 4 Accent 3" w:uiPriority="49"/>
+    <w:lsdException w:name="List Table 5 Dark Accent 3" w:uiPriority="50"/>
+    <w:lsdException w:name="List Table 6 Colorful Accent 3" w:uiPriority="51"/>
+    <w:lsdException w:name="List Table 7 Colorful Accent 3" w:uiPriority="52"/>
+    <w:lsdException w:name="List Table 1 Light Accent 4" w:uiPriority="46"/>
+    <w:lsdException w:name="List Table 2 Accent 4" w:uiPriority="47"/>
+    <w:lsdException w:name="List Table 3 Accent 4" w:uiPriority="48"/>
+    <w:lsdException w:name="List Table 4 Accent 4" w:uiPriority="49"/>
+    <w:lsdException w:name="List Table 5 Dark Accent 4" w:uiPriority="50"/>
+    <w:lsdException w:name="List Table 6 Colorful Accent 4" w:uiPriority="51"/>
+    <w:lsdException w:name="List Table 7 Colorful Accent 4" w:uiPriority="52"/>
+    <w:lsdException w:name="List Table 1 Light Accent 5" w:uiPriority="46"/>
+    <w:lsdException w:name="List Table 2 Accent 5" w:uiPriority="47"/>
+    <w:lsdException w:name="List Table 3 Accent 5" w:uiPriority="48"/>
+    <w:lsdException w:name="List Table 4 Accent 5" w:uiPriority="49"/>
+    <w:lsdException w:name="List Table 5 Dark Accent 5" w:uiPriority="50"/>
+    <w:lsdException w:name="List Table 6 Colorful Accent 5" w:uiPriority="51"/>
+    <w:lsdException w:name="List Table 7 Colorful Accent 5" w:uiPriority="52"/>
+    <w:lsdException w:name="List Table 1 Light Accent 6" w:uiPriority="46"/>
+    <w:lsdException w:name="List Table 2 Accent 6" w:uiPriority="47"/>
+    <w:lsdException w:name="List Table 3 Accent 6" w:uiPriority="48"/>
+    <w:lsdException w:name="List Table 4 Accent 6" w:uiPriority="49"/>
+    <w:lsdException w:name="List Table 5 Dark Accent 6" w:uiPriority="50"/>
+    <w:lsdException w:name="List Table 6 Colorful Accent 6" w:uiPriority="51"/>
+    <w:lsdException w:name="List Table 7 Colorful Accent 6" w:uiPriority="52"/>
   </w:latentStyles>
   <w:style w:type="paragraph" w:default="1" w:styleId="Normal">
     <w:name w:val="Normal"/>
@@ -6977,7 +7223,6 @@
     <w:uiPriority w:val="99"/>
     <w:semiHidden/>
     <w:unhideWhenUsed/>
-    <w:qFormat/>
     <w:tblPr>
       <w:tblInd w:w="0" w:type="dxa"/>
       <w:tblCellMar>
@@ -7020,11 +7265,11 @@
       <w:szCs w:val="32"/>
     </w:rPr>
   </w:style>
-  <w:style w:type="paragraph" w:styleId="Ttulo">
+  <w:style w:type="paragraph" w:styleId="Puesto">
     <w:name w:val="Title"/>
     <w:basedOn w:val="Normal"/>
     <w:next w:val="Normal"/>
-    <w:link w:val="TtuloCar"/>
+    <w:link w:val="PuestoCar"/>
     <w:uiPriority w:val="10"/>
     <w:qFormat/>
     <w:rsid w:val="000A4845"/>
@@ -7040,10 +7285,10 @@
       <w:szCs w:val="56"/>
     </w:rPr>
   </w:style>
-  <w:style w:type="character" w:customStyle="1" w:styleId="TtuloCar">
-    <w:name w:val="Título Car"/>
+  <w:style w:type="character" w:customStyle="1" w:styleId="PuestoCar">
+    <w:name w:val="Puesto Car"/>
     <w:basedOn w:val="Fuentedeprrafopredeter"/>
-    <w:link w:val="Ttulo"/>
+    <w:link w:val="Puesto"/>
     <w:uiPriority w:val="10"/>
     <w:rsid w:val="000A4845"/>
     <w:rPr>
@@ -7418,7 +7663,7 @@
   <a:extraClrSchemeLst/>
   <a:extLst>
     <a:ext uri="{05A4C25C-085E-4340-85A3-A5531E510DB2}">
-      <thm15:themeFamily xmlns:thm15="http://schemas.microsoft.com/office/thememl/2012/main" xmlns="" name="Office Theme" id="{62F939B6-93AF-4DB8-9C6B-D6C7DFDC589F}" vid="{4A3C46E8-61CC-4603-A589-7422A47A8E4A}"/>
+      <thm15:themeFamily xmlns:thm15="http://schemas.microsoft.com/office/thememl/2012/main" name="Office Theme" id="{62F939B6-93AF-4DB8-9C6B-D6C7DFDC589F}" vid="{4A3C46E8-61CC-4603-A589-7422A47A8E4A}"/>
     </a:ext>
   </a:extLst>
 </a:theme>
@@ -7429,7 +7674,7 @@
 </file>
 
 <file path=customXml/itemProps1.xml><?xml version="1.0" encoding="utf-8"?>
-<ds:datastoreItem xmlns:ds="http://schemas.openxmlformats.org/officeDocument/2006/customXml" ds:itemID="{934CFE1D-874B-434E-80C9-8D4A7CBAADEE}">
+<ds:datastoreItem xmlns:ds="http://schemas.openxmlformats.org/officeDocument/2006/customXml" ds:itemID="{CEBB6C2D-A4E9-485E-9562-E9F5E5D4A447}">
   <ds:schemaRefs>
     <ds:schemaRef ds:uri="http://schemas.openxmlformats.org/officeDocument/2006/bibliography"/>
   </ds:schemaRefs>

</xml_diff>

<commit_message>
Se modificaron las cosas que se agregan a la documentacion
</commit_message>
<xml_diff>
--- a/repository/S.A.P.O/Proyecto/01_Alcance/Planificar iteraciones del proyecto/Avance Iteraciones/Avance Primera  Iteración.docx
+++ b/repository/S.A.P.O/Proyecto/01_Alcance/Planificar iteraciones del proyecto/Avance Iteraciones/Avance Primera  Iteración.docx
@@ -1137,7 +1137,7 @@
               <w:bottom w:val="single" w:sz="4" w:space="0" w:color="auto"/>
               <w:right w:val="single" w:sz="4" w:space="0" w:color="auto"/>
             </w:tcBorders>
-            <w:shd w:val="clear" w:color="auto" w:fill="ED7D31" w:themeFill="accent2"/>
+            <w:shd w:val="clear" w:color="auto" w:fill="92D050"/>
             <w:noWrap/>
             <w:vAlign w:val="bottom"/>
           </w:tcPr>
@@ -1448,6 +1448,23 @@
                 <w:lang w:eastAsia="es-AR"/>
               </w:rPr>
             </w:pPr>
+            <w:r>
+              <w:rPr>
+                <w:rFonts w:ascii="Calibri" w:eastAsia="Times New Roman" w:hAnsi="Calibri" w:cs="Times New Roman"/>
+                <w:color w:val="000000"/>
+                <w:shd w:val="clear" w:color="auto" w:fill="92D050"/>
+                <w:lang w:eastAsia="es-AR"/>
+              </w:rPr>
+              <w:t>Agregado</w:t>
+            </w:r>
+            <w:r>
+              <w:rPr>
+                <w:rFonts w:ascii="Calibri" w:eastAsia="Times New Roman" w:hAnsi="Calibri" w:cs="Times New Roman"/>
+                <w:color w:val="000000"/>
+                <w:lang w:eastAsia="es-AR"/>
+              </w:rPr>
+              <w:t xml:space="preserve"> </w:t>
+            </w:r>
           </w:p>
         </w:tc>
         <w:tc>
@@ -2196,12 +2213,22 @@
           <w:p>
             <w:pPr>
               <w:spacing w:after="0" w:line="240" w:lineRule="auto"/>
-              <w:rPr>
-                <w:rFonts w:ascii="Calibri" w:eastAsia="Times New Roman" w:hAnsi="Calibri" w:cs="Times New Roman"/>
-                <w:color w:val="000000"/>
-                <w:lang w:eastAsia="es-AR"/>
-              </w:rPr>
-            </w:pPr>
+              <w:jc w:val="center"/>
+              <w:rPr>
+                <w:rFonts w:ascii="Calibri" w:eastAsia="Times New Roman" w:hAnsi="Calibri" w:cs="Times New Roman"/>
+                <w:color w:val="000000"/>
+                <w:lang w:eastAsia="es-AR"/>
+              </w:rPr>
+            </w:pPr>
+            <w:r>
+              <w:rPr>
+                <w:rFonts w:ascii="Calibri" w:eastAsia="Times New Roman" w:hAnsi="Calibri" w:cs="Times New Roman"/>
+                <w:color w:val="000000"/>
+                <w:shd w:val="clear" w:color="auto" w:fill="92D050"/>
+                <w:lang w:eastAsia="es-AR"/>
+              </w:rPr>
+              <w:t>Agregado</w:t>
+            </w:r>
           </w:p>
         </w:tc>
         <w:tc>
@@ -2282,7 +2309,7 @@
               <w:bottom w:val="single" w:sz="4" w:space="0" w:color="auto"/>
               <w:right w:val="single" w:sz="4" w:space="0" w:color="auto"/>
             </w:tcBorders>
-            <w:shd w:val="clear" w:color="auto" w:fill="ED7D31" w:themeFill="accent2"/>
+            <w:shd w:val="clear" w:color="auto" w:fill="92D050"/>
             <w:noWrap/>
             <w:vAlign w:val="bottom"/>
             <w:hideMark/>
@@ -2389,7 +2416,7 @@
               <w:bottom w:val="single" w:sz="4" w:space="0" w:color="auto"/>
               <w:right w:val="single" w:sz="4" w:space="0" w:color="auto"/>
             </w:tcBorders>
-            <w:shd w:val="clear" w:color="auto" w:fill="ED7D31" w:themeFill="accent2"/>
+            <w:shd w:val="clear" w:color="auto" w:fill="92D050"/>
             <w:noWrap/>
             <w:vAlign w:val="bottom"/>
             <w:hideMark/>
@@ -2487,7 +2514,7 @@
               <w:bottom w:val="single" w:sz="4" w:space="0" w:color="auto"/>
               <w:right w:val="single" w:sz="4" w:space="0" w:color="auto"/>
             </w:tcBorders>
-            <w:shd w:val="clear" w:color="auto" w:fill="ED7D31" w:themeFill="accent2"/>
+            <w:shd w:val="clear" w:color="auto" w:fill="92D050"/>
             <w:noWrap/>
             <w:vAlign w:val="bottom"/>
             <w:hideMark/>
@@ -2585,7 +2612,7 @@
               <w:bottom w:val="single" w:sz="4" w:space="0" w:color="auto"/>
               <w:right w:val="single" w:sz="4" w:space="0" w:color="auto"/>
             </w:tcBorders>
-            <w:shd w:val="clear" w:color="auto" w:fill="ED7D31" w:themeFill="accent2"/>
+            <w:shd w:val="clear" w:color="auto" w:fill="92D050"/>
             <w:noWrap/>
             <w:vAlign w:val="bottom"/>
             <w:hideMark/>
@@ -2691,7 +2718,7 @@
               <w:bottom w:val="single" w:sz="4" w:space="0" w:color="auto"/>
               <w:right w:val="single" w:sz="4" w:space="0" w:color="auto"/>
             </w:tcBorders>
-            <w:shd w:val="clear" w:color="auto" w:fill="ED7D31" w:themeFill="accent2"/>
+            <w:shd w:val="clear" w:color="auto" w:fill="92D050"/>
             <w:noWrap/>
             <w:vAlign w:val="bottom"/>
             <w:hideMark/>
@@ -7340,7 +7367,7 @@
   <a:extraClrSchemeLst/>
   <a:extLst>
     <a:ext uri="{05A4C25C-085E-4340-85A3-A5531E510DB2}">
-      <thm15:themeFamily xmlns:thm15="http://schemas.microsoft.com/office/thememl/2012/main" xmlns="" name="Office Theme" id="{62F939B6-93AF-4DB8-9C6B-D6C7DFDC589F}" vid="{4A3C46E8-61CC-4603-A589-7422A47A8E4A}"/>
+      <thm15:themeFamily xmlns="" xmlns:thm15="http://schemas.microsoft.com/office/thememl/2012/main" name="Office Theme" id="{62F939B6-93AF-4DB8-9C6B-D6C7DFDC589F}" vid="{4A3C46E8-61CC-4603-A589-7422A47A8E4A}"/>
     </a:ext>
   </a:extLst>
 </a:theme>

</xml_diff>